<commit_message>
trim resume to one page
</commit_message>
<xml_diff>
--- a/Rory O Hayes - Resume.docx
+++ b/Rory O Hayes - Resume.docx
@@ -4,6 +4,7 @@
   <w:body>
     <w:tbl>
       <w:tblPr>
+        <w:tblpPr w:leftFromText="180" w:rightFromText="180" w:vertAnchor="page" w:tblpY="581"/>
         <w:tblW w:w="0" w:type="auto"/>
         <w:tblLook w:val="04A0" w:firstRow="1" w:lastRow="0" w:firstColumn="1" w:lastColumn="0" w:noHBand="0" w:noVBand="1"/>
       </w:tblPr>
@@ -107,8 +108,8 @@
               <w:rPr>
                 <w:b/>
                 <w:bCs/>
-                <w:sz w:val="12"/>
-                <w:szCs w:val="12"/>
+                <w:sz w:val="4"/>
+                <w:szCs w:val="4"/>
                 <w:lang w:val="en-US"/>
               </w:rPr>
             </w:pPr>
@@ -124,15 +125,15 @@
               <mc:AlternateContent>
                 <mc:Choice Requires="wps">
                   <w:drawing>
-                    <wp:anchor distT="0" distB="0" distL="114300" distR="114300" simplePos="0" relativeHeight="251659264" behindDoc="0" locked="0" layoutInCell="1" allowOverlap="1" wp14:anchorId="514F8173" wp14:editId="5D83E9D3">
+                    <wp:anchor distT="0" distB="0" distL="114300" distR="114300" simplePos="0" relativeHeight="251658240" behindDoc="0" locked="0" layoutInCell="1" allowOverlap="1" wp14:anchorId="514F8173" wp14:editId="6C5EA335">
                       <wp:simplePos x="0" y="0"/>
                       <wp:positionH relativeFrom="column">
-                        <wp:posOffset>356064</wp:posOffset>
+                        <wp:posOffset>355600</wp:posOffset>
                       </wp:positionH>
                       <wp:positionV relativeFrom="paragraph">
-                        <wp:posOffset>43635</wp:posOffset>
+                        <wp:posOffset>29210</wp:posOffset>
                       </wp:positionV>
-                      <wp:extent cx="1869744" cy="0"/>
+                      <wp:extent cx="1869440" cy="0"/>
                       <wp:effectExtent l="0" t="0" r="0" b="0"/>
                       <wp:wrapNone/>
                       <wp:docPr id="1" name="Straight Connector 1"/>
@@ -144,7 +145,7 @@
                             <wps:spPr>
                               <a:xfrm>
                                 <a:off x="0" y="0"/>
-                                <a:ext cx="1869744" cy="0"/>
+                                <a:ext cx="1869440" cy="0"/>
                               </a:xfrm>
                               <a:prstGeom prst="line">
                                 <a:avLst/>
@@ -174,12 +175,22 @@
                 </mc:Choice>
                 <mc:Fallback>
                   <w:pict>
-                    <v:line w14:anchorId="784AC659" id="Straight Connector 1" o:spid="_x0000_s1026" style="position:absolute;z-index:251659264;visibility:visible;mso-wrap-style:square;mso-wrap-distance-left:9pt;mso-wrap-distance-top:0;mso-wrap-distance-right:9pt;mso-wrap-distance-bottom:0;mso-position-horizontal:absolute;mso-position-horizontal-relative:text;mso-position-vertical:absolute;mso-position-vertical-relative:text" from="28.05pt,3.45pt" to="175.25pt,3.45pt" o:gfxdata="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" strokecolor="#5b9bd5 [3204]" strokeweight="1pt">
+                    <v:line w14:anchorId="66EF0609" id="Straight Connector 1" o:spid="_x0000_s1026" style="position:absolute;z-index:251658240;visibility:visible;mso-wrap-style:square;mso-wrap-distance-left:9pt;mso-wrap-distance-top:0;mso-wrap-distance-right:9pt;mso-wrap-distance-bottom:0;mso-position-horizontal:absolute;mso-position-horizontal-relative:text;mso-position-vertical:absolute;mso-position-vertical-relative:text" from="28pt,2.3pt" to="175.2pt,2.3pt" o:gfxdata="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" strokecolor="#5b9bd5 [3204]" strokeweight="1pt">
                       <v:stroke joinstyle="miter"/>
                     </v:line>
                   </w:pict>
                 </mc:Fallback>
               </mc:AlternateContent>
+            </w:r>
+            <w:r>
+              <w:rPr>
+                <w:b/>
+                <w:bCs/>
+                <w:sz w:val="12"/>
+                <w:szCs w:val="12"/>
+                <w:lang w:val="en-US"/>
+              </w:rPr>
+              <w:t xml:space="preserve"> </w:t>
             </w:r>
           </w:p>
           <w:p>
@@ -190,17 +201,29 @@
                 <w:tab w:val="left" w:pos="3447"/>
               </w:tabs>
               <w:spacing w:after="0" w:line="240" w:lineRule="auto"/>
-              <w:ind w:right="180"/>
+              <w:ind w:right="187"/>
               <w:jc w:val="center"/>
               <w:rPr>
+                <w:i/>
+                <w:iCs/>
                 <w:lang w:val="en-US"/>
               </w:rPr>
             </w:pPr>
             <w:r>
               <w:rPr>
+                <w:i/>
+                <w:iCs/>
                 <w:lang w:val="en-US"/>
               </w:rPr>
               <w:t>Software &amp; Computer Engineer</w:t>
+            </w:r>
+            <w:r>
+              <w:rPr>
+                <w:i/>
+                <w:iCs/>
+                <w:lang w:val="en-US"/>
+              </w:rPr>
+              <w:t xml:space="preserve"> 2</w:t>
             </w:r>
           </w:p>
         </w:tc>
@@ -247,45 +270,41 @@
     <w:p>
       <w:pPr>
         <w:pStyle w:val="Heading1"/>
-        <w:spacing w:before="120" w:line="240" w:lineRule="auto"/>
+        <w:spacing w:before="0" w:line="240" w:lineRule="auto"/>
         <w:ind w:right="180"/>
+        <w:rPr>
+          <w:b/>
+          <w:bCs/>
+        </w:rPr>
       </w:pPr>
       <w:r>
-        <w:t>Experience</w:t>
+        <w:rPr>
+          <w:b/>
+          <w:bCs/>
+        </w:rPr>
+        <w:t>Education</w:t>
       </w:r>
     </w:p>
     <w:tbl>
       <w:tblPr>
-        <w:tblW w:w="10795" w:type="dxa"/>
-        <w:tblBorders>
-          <w:top w:val="none" w:sz="6" w:space="0" w:color="000000" w:themeColor="text1"/>
-          <w:left w:val="none" w:sz="6" w:space="0" w:color="000000" w:themeColor="text1"/>
-          <w:bottom w:val="none" w:sz="6" w:space="0" w:color="000000" w:themeColor="text1"/>
-          <w:right w:val="none" w:sz="6" w:space="0" w:color="000000" w:themeColor="text1"/>
-          <w:insideH w:val="none" w:sz="6" w:space="0" w:color="000000" w:themeColor="text1"/>
-          <w:insideV w:val="none" w:sz="6" w:space="0" w:color="000000" w:themeColor="text1"/>
-        </w:tblBorders>
+        <w:tblW w:w="10800" w:type="dxa"/>
         <w:tblLayout w:type="fixed"/>
         <w:tblLook w:val="04A0" w:firstRow="1" w:lastRow="0" w:firstColumn="1" w:lastColumn="0" w:noHBand="0" w:noVBand="1"/>
       </w:tblPr>
       <w:tblGrid>
-        <w:gridCol w:w="6450"/>
-        <w:gridCol w:w="4345"/>
+        <w:gridCol w:w="6420"/>
+        <w:gridCol w:w="4380"/>
       </w:tblGrid>
       <w:tr>
         <w:tc>
           <w:tcPr>
-            <w:tcW w:w="6450" w:type="dxa"/>
+            <w:tcW w:w="6420" w:type="dxa"/>
             <w:shd w:val="clear" w:color="auto" w:fill="auto"/>
           </w:tcPr>
           <w:p>
             <w:pPr>
               <w:spacing w:after="0" w:line="240" w:lineRule="auto"/>
-              <w:ind w:right="180"/>
-              <w:contextualSpacing/>
-              <w:rPr>
-                <w:rStyle w:val="IntenseEmphasis"/>
-              </w:rPr>
+              <w:ind w:left="163" w:right="180"/>
             </w:pPr>
             <w:r>
               <w:rPr>
@@ -298,18 +317,18 @@
               <mc:AlternateContent>
                 <mc:Choice Requires="wps">
                   <w:drawing>
-                    <wp:anchor distT="0" distB="0" distL="114300" distR="114300" simplePos="0" relativeHeight="251661312" behindDoc="0" locked="0" layoutInCell="1" allowOverlap="1" wp14:anchorId="7B1FCB73" wp14:editId="6D7BE887">
+                    <wp:anchor distT="0" distB="0" distL="114300" distR="114300" simplePos="0" relativeHeight="251660290" behindDoc="0" locked="0" layoutInCell="1" allowOverlap="1" wp14:anchorId="77204D7D" wp14:editId="1F2D605C">
                       <wp:simplePos x="0" y="0"/>
                       <wp:positionH relativeFrom="column">
-                        <wp:posOffset>2396061</wp:posOffset>
+                        <wp:posOffset>3513616</wp:posOffset>
                       </wp:positionH>
                       <wp:positionV relativeFrom="paragraph">
-                        <wp:posOffset>98425</wp:posOffset>
+                        <wp:posOffset>93980</wp:posOffset>
                       </wp:positionV>
-                      <wp:extent cx="1583141" cy="0"/>
+                      <wp:extent cx="489282" cy="0"/>
                       <wp:effectExtent l="0" t="0" r="0" b="0"/>
                       <wp:wrapNone/>
-                      <wp:docPr id="2" name="Straight Connector 2"/>
+                      <wp:docPr id="9" name="Straight Connector 9"/>
                       <wp:cNvGraphicFramePr/>
                       <a:graphic xmlns:a="http://schemas.openxmlformats.org/drawingml/2006/main">
                         <a:graphicData uri="http://schemas.microsoft.com/office/word/2010/wordprocessingShape">
@@ -318,7 +337,7 @@
                             <wps:spPr>
                               <a:xfrm>
                                 <a:off x="0" y="0"/>
-                                <a:ext cx="1583141" cy="0"/>
+                                <a:ext cx="489282" cy="0"/>
                               </a:xfrm>
                               <a:prstGeom prst="line">
                                 <a:avLst/>
@@ -351,7 +370,7 @@
                 </mc:Choice>
                 <mc:Fallback>
                   <w:pict>
-                    <v:line w14:anchorId="24A329F8" id="Straight Connector 2" o:spid="_x0000_s1026" style="position:absolute;z-index:251661312;visibility:visible;mso-wrap-style:square;mso-width-percent:0;mso-wrap-distance-left:9pt;mso-wrap-distance-top:0;mso-wrap-distance-right:9pt;mso-wrap-distance-bottom:0;mso-position-horizontal:absolute;mso-position-horizontal-relative:text;mso-position-vertical:absolute;mso-position-vertical-relative:text;mso-width-percent:0;mso-width-relative:margin" from="188.65pt,7.75pt" to="313.3pt,7.75pt" o:gfxdata="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" strokecolor="#5b9bd5 [3204]" strokeweight="1pt">
+                    <v:line w14:anchorId="1D28CEC0" id="Straight Connector 9" o:spid="_x0000_s1026" style="position:absolute;z-index:251660290;visibility:visible;mso-wrap-style:square;mso-width-percent:0;mso-wrap-distance-left:9pt;mso-wrap-distance-top:0;mso-wrap-distance-right:9pt;mso-wrap-distance-bottom:0;mso-position-horizontal:absolute;mso-position-horizontal-relative:text;mso-position-vertical:absolute;mso-position-vertical-relative:text;mso-width-percent:0;mso-width-relative:margin" from="276.65pt,7.4pt" to="315.2pt,7.4pt" o:gfxdata="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" strokecolor="#5b9bd5 [3204]" strokeweight="1pt">
                       <v:stroke joinstyle="miter"/>
                     </v:line>
                   </w:pict>
@@ -361,20 +380,12 @@
             <w:r>
               <w:rPr>
                 <w:rStyle w:val="IntenseEmphasis"/>
-              </w:rPr>
-              <w:t>Sabbatical (Self-Employed</w:t>
-            </w:r>
-            <w:r>
-              <w:rPr>
-                <w:rStyle w:val="IntenseEmphasis"/>
-              </w:rPr>
-              <w:t xml:space="preserve"> -</w:t>
-            </w:r>
-            <w:r>
-              <w:rPr>
-                <w:rStyle w:val="IntenseEmphasis"/>
-              </w:rPr>
-              <w:t xml:space="preserve"> Online Store)</w:t>
+                <w:b/>
+              </w:rPr>
+              <w:t>Missouri University of Science and Technology</w:t>
+            </w:r>
+            <w:r>
+              <w:t xml:space="preserve"> (Rolla, MO)</w:t>
             </w:r>
             <w:r>
               <w:rPr>
@@ -387,35 +398,16 @@
               <w:t xml:space="preserve"> </w:t>
             </w:r>
           </w:p>
-          <w:p>
-            <w:pPr>
-              <w:spacing w:after="0" w:line="240" w:lineRule="auto"/>
-              <w:ind w:left="337" w:right="180"/>
-              <w:contextualSpacing/>
-            </w:pPr>
-            <w:r>
-              <w:rPr>
-                <w:rStyle w:val="IntenseEmphasis"/>
-                <w:b/>
-                <w:bCs/>
-                <w:i w:val="0"/>
-                <w:iCs w:val="0"/>
-                <w:color w:val="auto"/>
-              </w:rPr>
-              <w:t>Projects &amp; Accomplishments</w:t>
-            </w:r>
-          </w:p>
         </w:tc>
         <w:tc>
           <w:tcPr>
-            <w:tcW w:w="4345" w:type="dxa"/>
+            <w:tcW w:w="4380" w:type="dxa"/>
             <w:shd w:val="clear" w:color="auto" w:fill="auto"/>
           </w:tcPr>
           <w:p>
             <w:pPr>
               <w:spacing w:after="0" w:line="240" w:lineRule="auto"/>
               <w:ind w:right="180"/>
-              <w:contextualSpacing/>
               <w:rPr>
                 <w:b/>
                 <w:bCs/>
@@ -430,29 +422,7 @@
                 <w:i/>
                 <w:iCs/>
               </w:rPr>
-              <w:t>Bellevue, WA</w:t>
-            </w:r>
-          </w:p>
-          <w:p>
-            <w:pPr>
-              <w:spacing w:after="0" w:line="240" w:lineRule="auto"/>
-              <w:ind w:right="180"/>
-              <w:contextualSpacing/>
-              <w:rPr>
-                <w:b/>
-                <w:bCs/>
-                <w:i/>
-                <w:iCs/>
-              </w:rPr>
-            </w:pPr>
-            <w:r>
-              <w:rPr>
-                <w:b/>
-                <w:bCs/>
-                <w:i/>
-                <w:iCs/>
-              </w:rPr>
-              <w:t>December 2018 – December 2022 (4 years)</w:t>
+              <w:t>August 2009 – May 2013 (4 years)</w:t>
             </w:r>
           </w:p>
         </w:tc>
@@ -460,178 +430,101 @@
       <w:tr>
         <w:tc>
           <w:tcPr>
-            <w:tcW w:w="10795" w:type="dxa"/>
+            <w:tcW w:w="10800" w:type="dxa"/>
             <w:gridSpan w:val="2"/>
             <w:shd w:val="clear" w:color="auto" w:fill="auto"/>
           </w:tcPr>
           <w:p>
             <w:pPr>
-              <w:pStyle w:val="ListParagraph"/>
-              <w:numPr>
-                <w:ilvl w:val="0"/>
-                <w:numId w:val="26"/>
-              </w:numPr>
               <w:spacing w:after="0" w:line="240" w:lineRule="auto"/>
-              <w:ind w:right="180"/>
+              <w:ind w:left="343" w:right="180"/>
             </w:pPr>
             <w:r>
-              <w:t xml:space="preserve">Consulted for major LED </w:t>
-            </w:r>
-            <w:r>
-              <w:t xml:space="preserve">fiber-optic </w:t>
-            </w:r>
-            <w:r>
-              <w:t>whip manufacturer to advise/design new product architecture and PCB.</w:t>
-            </w:r>
-          </w:p>
-          <w:p>
-            <w:pPr>
-              <w:pStyle w:val="ListParagraph"/>
-              <w:numPr>
-                <w:ilvl w:val="0"/>
-                <w:numId w:val="26"/>
-              </w:numPr>
-              <w:spacing w:after="0" w:line="240" w:lineRule="auto"/>
-              <w:ind w:right="180"/>
-            </w:pPr>
-            <w:r>
-              <w:t>Designed an open-source PCB to drive professional HUB75 scan type LED panels with a $4 commodity microcontroller (ESP32), with accompanying software library for animations and Wi-Fi controls.</w:t>
-            </w:r>
-          </w:p>
-          <w:p>
-            <w:pPr>
-              <w:pStyle w:val="ListParagraph"/>
-              <w:numPr>
-                <w:ilvl w:val="0"/>
-                <w:numId w:val="26"/>
-              </w:numPr>
-              <w:spacing w:after="0" w:line="240" w:lineRule="auto"/>
-              <w:ind w:right="180"/>
-            </w:pPr>
-            <w:r>
-              <w:t>Prototyped cheap, long-range (LoRa) emergency GPS/chat device to assist medical</w:t>
-            </w:r>
-            <w:r>
-              <w:t xml:space="preserve"> teams</w:t>
-            </w:r>
-            <w:r>
-              <w:t xml:space="preserve"> at large events.</w:t>
-            </w:r>
-          </w:p>
-          <w:p>
-            <w:pPr>
-              <w:pStyle w:val="ListParagraph"/>
-              <w:numPr>
-                <w:ilvl w:val="0"/>
-                <w:numId w:val="26"/>
-              </w:numPr>
-              <w:spacing w:after="0" w:line="240" w:lineRule="auto"/>
-              <w:ind w:right="180"/>
-            </w:pPr>
-            <w:r>
-              <w:t>Designed, tested, deployed, and maintained several redundant solar power grids (ranging from 200W-1.2kW) for repeated use in harsh desert environments.</w:t>
-            </w:r>
-          </w:p>
-          <w:p>
-            <w:pPr>
-              <w:pStyle w:val="ListParagraph"/>
-              <w:numPr>
-                <w:ilvl w:val="0"/>
-                <w:numId w:val="26"/>
-              </w:numPr>
-              <w:spacing w:after="0" w:line="240" w:lineRule="auto"/>
-              <w:ind w:right="180"/>
-            </w:pPr>
-            <w:r>
-              <w:t>Designed and sold several PCBs to modify retro electronics to safely charge with future-proof USB-C.</w:t>
-            </w:r>
-          </w:p>
-          <w:p>
-            <w:pPr>
-              <w:pStyle w:val="ListParagraph"/>
-              <w:numPr>
-                <w:ilvl w:val="0"/>
-                <w:numId w:val="26"/>
-              </w:numPr>
-              <w:spacing w:after="0" w:line="240" w:lineRule="auto"/>
-              <w:ind w:right="180"/>
-            </w:pPr>
-            <w:r>
-              <w:t>Designed, deployed, and maintained several new</w:t>
+              <w:rPr>
+                <w:b/>
+              </w:rPr>
+              <w:t xml:space="preserve">B.S. </w:t>
+            </w:r>
+            <w:r>
+              <w:rPr>
+                <w:b/>
+              </w:rPr>
+              <w:t xml:space="preserve">in </w:t>
+            </w:r>
+            <w:r>
+              <w:rPr>
+                <w:b/>
+              </w:rPr>
+              <w:t>Computer Science</w:t>
+            </w:r>
+            <w:r>
+              <w:rPr>
+                <w:b/>
+              </w:rPr>
+              <w:t xml:space="preserve">, </w:t>
+            </w:r>
+            <w:r>
+              <w:rPr>
+                <w:b/>
+              </w:rPr>
+              <w:t xml:space="preserve">B.S. </w:t>
+            </w:r>
+            <w:r>
+              <w:rPr>
+                <w:b/>
+              </w:rPr>
+              <w:t xml:space="preserve">in </w:t>
+            </w:r>
+            <w:r>
+              <w:rPr>
+                <w:b/>
+              </w:rPr>
+              <w:t>Computer Engineering</w:t>
+            </w:r>
+            <w:r>
+              <w:rPr>
+                <w:b/>
+              </w:rPr>
+              <w:t>,</w:t>
             </w:r>
             <w:r>
               <w:t xml:space="preserve"> </w:t>
             </w:r>
             <w:r>
-              <w:t>static websites for various customers.</w:t>
-            </w:r>
-          </w:p>
-          <w:p>
-            <w:pPr>
-              <w:pStyle w:val="ListParagraph"/>
-              <w:numPr>
-                <w:ilvl w:val="0"/>
-                <w:numId w:val="26"/>
-              </w:numPr>
-              <w:spacing w:after="0" w:line="240" w:lineRule="auto"/>
-              <w:ind w:right="180"/>
-            </w:pPr>
-            <w:r>
-              <w:t>Deep dive into Android .</w:t>
-            </w:r>
-            <w:proofErr w:type="spellStart"/>
-            <w:r>
-              <w:t>apk</w:t>
-            </w:r>
-            <w:proofErr w:type="spellEnd"/>
-            <w:r>
-              <w:t xml:space="preserve"> “patching”: modifying existing apps to provide extra functionality. Contributed to open-source projects to create new functionality in YouTube and improve documentation.</w:t>
-            </w:r>
-          </w:p>
-          <w:p>
-            <w:pPr>
-              <w:pStyle w:val="ListParagraph"/>
-              <w:numPr>
-                <w:ilvl w:val="0"/>
-                <w:numId w:val="26"/>
-              </w:numPr>
-              <w:spacing w:after="0" w:line="240" w:lineRule="auto"/>
-              <w:ind w:right="180"/>
-            </w:pPr>
-            <w:r>
-              <w:t>Created public documentation for several popular USB-PD trigger boards with unmarked ICs.</w:t>
-            </w:r>
-          </w:p>
-          <w:p>
-            <w:pPr>
-              <w:pStyle w:val="ListParagraph"/>
-              <w:numPr>
-                <w:ilvl w:val="0"/>
-                <w:numId w:val="26"/>
-              </w:numPr>
-              <w:spacing w:after="0" w:line="240" w:lineRule="auto"/>
-              <w:ind w:right="180"/>
-            </w:pPr>
-            <w:r>
-              <w:t xml:space="preserve">Designed several open-source LED art projects as well as immersive mobile </w:t>
-            </w:r>
-            <w:proofErr w:type="spellStart"/>
-            <w:r>
-              <w:t>Tensorflow</w:t>
-            </w:r>
-            <w:proofErr w:type="spellEnd"/>
-            <w:r>
-              <w:t xml:space="preserve"> AR art.</w:t>
-            </w:r>
-          </w:p>
-          <w:p>
-            <w:pPr>
-              <w:spacing w:after="0" w:line="240" w:lineRule="auto"/>
-              <w:ind w:right="180"/>
-            </w:pPr>
+              <w:t>Minor in Mathematics</w:t>
+            </w:r>
           </w:p>
         </w:tc>
       </w:tr>
+    </w:tbl>
+    <w:p>
+      <w:pPr>
+        <w:pStyle w:val="Heading1"/>
+        <w:spacing w:before="0" w:line="240" w:lineRule="auto"/>
+        <w:ind w:right="180"/>
+        <w:rPr>
+          <w:b/>
+          <w:bCs/>
+        </w:rPr>
+      </w:pPr>
+      <w:r>
+        <w:rPr>
+          <w:b/>
+          <w:bCs/>
+        </w:rPr>
+        <w:t>Experience</w:t>
+      </w:r>
+    </w:p>
+    <w:tbl>
+      <w:tblPr>
+        <w:tblW w:w="10795" w:type="dxa"/>
+        <w:tblLayout w:type="fixed"/>
+        <w:tblLook w:val="04A0" w:firstRow="1" w:lastRow="0" w:firstColumn="1" w:lastColumn="0" w:noHBand="0" w:noVBand="1"/>
+      </w:tblPr>
+      <w:tblGrid>
+        <w:gridCol w:w="6450"/>
+        <w:gridCol w:w="4345"/>
+      </w:tblGrid>
       <w:tr>
         <w:tc>
           <w:tcPr>
@@ -641,7 +534,7 @@
           <w:p>
             <w:pPr>
               <w:spacing w:after="0" w:line="240" w:lineRule="auto"/>
-              <w:ind w:right="180"/>
+              <w:ind w:left="163" w:right="180"/>
               <w:contextualSpacing/>
               <w:rPr>
                 <w:rStyle w:val="IntenseEmphasis"/>
@@ -658,18 +551,18 @@
               <mc:AlternateContent>
                 <mc:Choice Requires="wps">
                   <w:drawing>
-                    <wp:anchor distT="0" distB="0" distL="114300" distR="114300" simplePos="0" relativeHeight="251663360" behindDoc="0" locked="0" layoutInCell="1" allowOverlap="1" wp14:anchorId="28247C38" wp14:editId="1D1AAECC">
+                    <wp:anchor distT="0" distB="0" distL="114300" distR="114300" simplePos="0" relativeHeight="251658241" behindDoc="0" locked="0" layoutInCell="1" allowOverlap="1" wp14:anchorId="7B1FCB73" wp14:editId="16827A68">
                       <wp:simplePos x="0" y="0"/>
                       <wp:positionH relativeFrom="column">
-                        <wp:posOffset>1330316</wp:posOffset>
+                        <wp:posOffset>2531319</wp:posOffset>
                       </wp:positionH>
                       <wp:positionV relativeFrom="paragraph">
-                        <wp:posOffset>101401</wp:posOffset>
+                        <wp:posOffset>101136</wp:posOffset>
                       </wp:positionV>
-                      <wp:extent cx="2647580" cy="0"/>
+                      <wp:extent cx="1446577" cy="0"/>
                       <wp:effectExtent l="0" t="0" r="0" b="0"/>
                       <wp:wrapNone/>
-                      <wp:docPr id="3" name="Straight Connector 3"/>
+                      <wp:docPr id="2" name="Straight Connector 2"/>
                       <wp:cNvGraphicFramePr/>
                       <a:graphic xmlns:a="http://schemas.openxmlformats.org/drawingml/2006/main">
                         <a:graphicData uri="http://schemas.microsoft.com/office/word/2010/wordprocessingShape">
@@ -678,7 +571,7 @@
                             <wps:spPr>
                               <a:xfrm>
                                 <a:off x="0" y="0"/>
-                                <a:ext cx="2647580" cy="0"/>
+                                <a:ext cx="1446577" cy="0"/>
                               </a:xfrm>
                               <a:prstGeom prst="line">
                                 <a:avLst/>
@@ -711,7 +604,7 @@
                 </mc:Choice>
                 <mc:Fallback>
                   <w:pict>
-                    <v:line w14:anchorId="4674113D" id="Straight Connector 3" o:spid="_x0000_s1026" style="position:absolute;z-index:251663360;visibility:visible;mso-wrap-style:square;mso-width-percent:0;mso-wrap-distance-left:9pt;mso-wrap-distance-top:0;mso-wrap-distance-right:9pt;mso-wrap-distance-bottom:0;mso-position-horizontal:absolute;mso-position-horizontal-relative:text;mso-position-vertical:absolute;mso-position-vertical-relative:text;mso-width-percent:0;mso-width-relative:margin" from="104.75pt,8pt" to="313.2pt,8pt" o:gfxdata="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" strokecolor="#5b9bd5 [3204]" strokeweight="1pt">
+                    <v:line w14:anchorId="6811A08F" id="Straight Connector 2" o:spid="_x0000_s1026" style="position:absolute;z-index:251658241;visibility:visible;mso-wrap-style:square;mso-width-percent:0;mso-wrap-distance-left:9pt;mso-wrap-distance-top:0;mso-wrap-distance-right:9pt;mso-wrap-distance-bottom:0;mso-position-horizontal:absolute;mso-position-horizontal-relative:text;mso-position-vertical:absolute;mso-position-vertical-relative:text;mso-width-percent:0;mso-width-relative:margin" from="199.3pt,7.95pt" to="313.2pt,7.95pt" o:gfxdata="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" strokecolor="#5b9bd5 [3204]" strokeweight="1pt">
                       <v:stroke joinstyle="miter"/>
                     </v:line>
                   </w:pict>
@@ -721,8 +614,33 @@
             <w:r>
               <w:rPr>
                 <w:rStyle w:val="IntenseEmphasis"/>
-              </w:rPr>
-              <w:t>Microsoft Corporation</w:t>
+                <w:b/>
+              </w:rPr>
+              <w:t>Sabbatical (Self-Employed</w:t>
+            </w:r>
+            <w:r>
+              <w:rPr>
+                <w:rStyle w:val="IntenseEmphasis"/>
+                <w:b/>
+              </w:rPr>
+              <w:t xml:space="preserve"> -</w:t>
+            </w:r>
+            <w:r>
+              <w:rPr>
+                <w:rStyle w:val="IntenseEmphasis"/>
+                <w:b/>
+              </w:rPr>
+              <w:t xml:space="preserve"> Online Store)</w:t>
+            </w:r>
+            <w:r>
+              <w:rPr>
+                <w:b/>
+                <w:bCs/>
+                <w:noProof/>
+                <w:sz w:val="12"/>
+                <w:szCs w:val="12"/>
+              </w:rPr>
+              <w:t xml:space="preserve"> </w:t>
             </w:r>
           </w:p>
           <w:p>
@@ -730,37 +648,102 @@
               <w:spacing w:after="0" w:line="240" w:lineRule="auto"/>
               <w:ind w:left="337" w:right="180"/>
               <w:contextualSpacing/>
-              <w:rPr>
-                <w:b/>
-              </w:rPr>
             </w:pPr>
             <w:r>
               <w:rPr>
                 <w:b/>
                 <w:bCs/>
-              </w:rPr>
-              <w:t>Software Engineer</w:t>
-            </w:r>
-            <w:r>
-              <w:rPr>
+                <w:noProof/>
+              </w:rPr>
+              <mc:AlternateContent>
+                <mc:Choice Requires="wps">
+                  <w:drawing>
+                    <wp:anchor distT="0" distB="0" distL="114300" distR="114300" simplePos="0" relativeHeight="251661314" behindDoc="0" locked="0" layoutInCell="1" allowOverlap="1" wp14:anchorId="1659D44D" wp14:editId="79B402B1">
+                      <wp:simplePos x="0" y="0"/>
+                      <wp:positionH relativeFrom="column">
+                        <wp:posOffset>127954</wp:posOffset>
+                      </wp:positionH>
+                      <wp:positionV relativeFrom="paragraph">
+                        <wp:posOffset>14091</wp:posOffset>
+                      </wp:positionV>
+                      <wp:extent cx="372380" cy="2093603"/>
+                      <wp:effectExtent l="0" t="0" r="0" b="0"/>
+                      <wp:wrapNone/>
+                      <wp:docPr id="10" name="Connector: Elbow 10"/>
+                      <wp:cNvGraphicFramePr/>
+                      <a:graphic xmlns:a="http://schemas.openxmlformats.org/drawingml/2006/main">
+                        <a:graphicData uri="http://schemas.microsoft.com/office/word/2010/wordprocessingShape">
+                          <wps:wsp>
+                            <wps:cNvCnPr/>
+                            <wps:spPr>
+                              <a:xfrm>
+                                <a:off x="0" y="0"/>
+                                <a:ext cx="372380" cy="2093603"/>
+                              </a:xfrm>
+                              <a:prstGeom prst="bentConnector3">
+                                <a:avLst>
+                                  <a:gd name="adj1" fmla="val 1152"/>
+                                </a:avLst>
+                              </a:prstGeom>
+                              <a:ln w="12700">
+                                <a:noFill/>
+                              </a:ln>
+                            </wps:spPr>
+                            <wps:style>
+                              <a:lnRef idx="1">
+                                <a:schemeClr val="accent1"/>
+                              </a:lnRef>
+                              <a:fillRef idx="0">
+                                <a:schemeClr val="accent1"/>
+                              </a:fillRef>
+                              <a:effectRef idx="0">
+                                <a:schemeClr val="accent1"/>
+                              </a:effectRef>
+                              <a:fontRef idx="minor">
+                                <a:schemeClr val="tx1"/>
+                              </a:fontRef>
+                            </wps:style>
+                            <wps:bodyPr/>
+                          </wps:wsp>
+                        </a:graphicData>
+                      </a:graphic>
+                      <wp14:sizeRelH relativeFrom="margin">
+                        <wp14:pctWidth>0</wp14:pctWidth>
+                      </wp14:sizeRelH>
+                      <wp14:sizeRelV relativeFrom="margin">
+                        <wp14:pctHeight>0</wp14:pctHeight>
+                      </wp14:sizeRelV>
+                    </wp:anchor>
+                  </w:drawing>
+                </mc:Choice>
+                <mc:Fallback>
+                  <w:pict>
+                    <v:shapetype w14:anchorId="2E27F743" id="_x0000_t34" coordsize="21600,21600" o:spt="34" o:oned="t" adj="10800" path="m,l@0,0@0,21600,21600,21600e" filled="f">
+                      <v:stroke joinstyle="miter"/>
+                      <v:formulas>
+                        <v:f eqn="val #0"/>
+                      </v:formulas>
+                      <v:path arrowok="t" fillok="f" o:connecttype="none"/>
+                      <v:handles>
+                        <v:h position="#0,center"/>
+                      </v:handles>
+                      <o:lock v:ext="edit" shapetype="t"/>
+                    </v:shapetype>
+                    <v:shape id="Connector: Elbow 10" o:spid="_x0000_s1026" type="#_x0000_t34" style="position:absolute;margin-left:10.1pt;margin-top:1.1pt;width:29.3pt;height:164.85pt;z-index:251661314;visibility:visible;mso-wrap-style:square;mso-width-percent:0;mso-height-percent:0;mso-wrap-distance-left:9pt;mso-wrap-distance-top:0;mso-wrap-distance-right:9pt;mso-wrap-distance-bottom:0;mso-position-horizontal:absolute;mso-position-horizontal-relative:text;mso-position-vertical:absolute;mso-position-vertical-relative:text;mso-width-percent:0;mso-height-percent:0;mso-width-relative:margin;mso-height-relative:margin" o:gfxdata="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" adj="249" stroked="f" strokeweight="1pt"/>
+                  </w:pict>
+                </mc:Fallback>
+              </mc:AlternateContent>
+            </w:r>
+            <w:r>
+              <w:rPr>
+                <w:rStyle w:val="IntenseEmphasis"/>
                 <w:b/>
                 <w:bCs/>
-              </w:rPr>
-              <w:t xml:space="preserve"> 2</w:t>
-            </w:r>
-            <w:r>
-              <w:rPr>
-                <w:b/>
-                <w:bCs/>
-              </w:rPr>
-              <w:t xml:space="preserve"> at Microsoft CRM</w:t>
-            </w:r>
-            <w:r>
-              <w:rPr>
-                <w:b/>
-                <w:bCs/>
-              </w:rPr>
-              <w:t xml:space="preserve"> (Dynamics 365)</w:t>
+                <w:i w:val="0"/>
+                <w:iCs w:val="0"/>
+                <w:color w:val="auto"/>
+              </w:rPr>
+              <w:t>Projects &amp; Accomplishments</w:t>
             </w:r>
           </w:p>
         </w:tc>
@@ -788,7 +771,7 @@
                 <w:i/>
                 <w:iCs/>
               </w:rPr>
-              <w:t>Redmond, WA</w:t>
+              <w:t>Bellevue, WA</w:t>
             </w:r>
           </w:p>
           <w:p>
@@ -810,34 +793,7 @@
                 <w:i/>
                 <w:iCs/>
               </w:rPr>
-              <w:t xml:space="preserve">July 2013 – </w:t>
-            </w:r>
-            <w:r>
-              <w:rPr>
-                <w:b/>
-                <w:bCs/>
-                <w:i/>
-                <w:iCs/>
-              </w:rPr>
-              <w:t>December 2018</w:t>
-            </w:r>
-            <w:r>
-              <w:rPr>
-                <w:b/>
-                <w:bCs/>
-                <w:i/>
-                <w:iCs/>
-              </w:rPr>
-              <w:t xml:space="preserve"> (</w:t>
-            </w:r>
-            <w:r>
-              <w:rPr>
-                <w:b/>
-                <w:bCs/>
-                <w:i/>
-                <w:iCs/>
-              </w:rPr>
-              <w:t>5.5 years)</w:t>
+              <w:t>December 2018 – December 2022 (4 years)</w:t>
             </w:r>
           </w:p>
         </w:tc>
@@ -851,406 +807,192 @@
           </w:tcPr>
           <w:p>
             <w:pPr>
+              <w:pStyle w:val="ListParagraph"/>
               <w:numPr>
                 <w:ilvl w:val="0"/>
-                <w:numId w:val="18"/>
+                <w:numId w:val="26"/>
               </w:numPr>
               <w:spacing w:after="0" w:line="240" w:lineRule="auto"/>
               <w:ind w:right="180"/>
-              <w:contextualSpacing/>
             </w:pPr>
             <w:r>
-              <w:t>Developed new mobile device testing infrastructure and automated test cases.</w:t>
+              <w:t xml:space="preserve">Consulted for major LED </w:t>
+            </w:r>
+            <w:r>
+              <w:t xml:space="preserve">fiber-optic </w:t>
+            </w:r>
+            <w:r>
+              <w:t xml:space="preserve">whip </w:t>
+            </w:r>
+            <w:r>
+              <w:t>company</w:t>
+            </w:r>
+            <w:r>
+              <w:t xml:space="preserve"> to advise/design new product architecture and PCB.</w:t>
             </w:r>
           </w:p>
           <w:p>
             <w:pPr>
+              <w:pStyle w:val="ListParagraph"/>
               <w:numPr>
-                <w:ilvl w:val="1"/>
-                <w:numId w:val="18"/>
+                <w:ilvl w:val="0"/>
+                <w:numId w:val="26"/>
               </w:numPr>
               <w:spacing w:after="0" w:line="240" w:lineRule="auto"/>
               <w:ind w:right="180"/>
-              <w:contextualSpacing/>
             </w:pPr>
             <w:r>
-              <w:t>Buil</w:t>
-            </w:r>
-            <w:r>
-              <w:t>t</w:t>
-            </w:r>
-            <w:r>
-              <w:t xml:space="preserve"> and maintain</w:t>
-            </w:r>
-            <w:r>
-              <w:t>ed</w:t>
-            </w:r>
-            <w:r>
-              <w:t xml:space="preserve"> a physical/virtual device lab for automated checkout</w:t>
-            </w:r>
-            <w:r>
-              <w:t xml:space="preserve"> and test case execution</w:t>
-            </w:r>
-            <w:r>
-              <w:t>.</w:t>
+              <w:t>Designed an open-source PCB to drive professional HUB75 scan type LED panels with a $4 commodity microcontroller (ESP32), with accompanying software library for animations and Wi-Fi controls.</w:t>
             </w:r>
           </w:p>
           <w:p>
             <w:pPr>
+              <w:pStyle w:val="ListParagraph"/>
               <w:numPr>
                 <w:ilvl w:val="0"/>
-                <w:numId w:val="18"/>
+                <w:numId w:val="26"/>
               </w:numPr>
               <w:spacing w:after="0" w:line="240" w:lineRule="auto"/>
               <w:ind w:right="180"/>
-              <w:contextualSpacing/>
             </w:pPr>
             <w:r>
-              <w:t>Sole owner of testing several product areas, including all testing</w:t>
-            </w:r>
-            <w:r>
-              <w:t xml:space="preserve"> and validation</w:t>
-            </w:r>
-            <w:r>
-              <w:t xml:space="preserve"> for an entire box product.</w:t>
+              <w:t>Prototyped cheap, long-range (LoRa) GPS/chat device to assist medical</w:t>
+            </w:r>
+            <w:r>
+              <w:t xml:space="preserve"> teams</w:t>
+            </w:r>
+            <w:r>
+              <w:t xml:space="preserve"> at large </w:t>
+            </w:r>
+            <w:r>
+              <w:t xml:space="preserve">(30,000+) </w:t>
+            </w:r>
+            <w:r>
+              <w:t>events.</w:t>
             </w:r>
           </w:p>
           <w:p>
             <w:pPr>
+              <w:pStyle w:val="ListParagraph"/>
               <w:numPr>
                 <w:ilvl w:val="0"/>
-                <w:numId w:val="18"/>
+                <w:numId w:val="26"/>
               </w:numPr>
               <w:spacing w:after="0" w:line="240" w:lineRule="auto"/>
               <w:ind w:right="180"/>
-              <w:contextualSpacing/>
             </w:pPr>
             <w:r>
-              <w:t>Maintained several product codebases</w:t>
-            </w:r>
-            <w:r>
-              <w:t xml:space="preserve">, including bringing </w:t>
-            </w:r>
-            <w:r>
-              <w:t>multiple unique CRM client applications into compliance with new accessibility guidelines and GDPR</w:t>
-            </w:r>
-            <w:r>
-              <w:t xml:space="preserve"> </w:t>
-            </w:r>
-            <w:r>
-              <w:t xml:space="preserve">within </w:t>
-            </w:r>
-            <w:r>
-              <w:t>extreme time crunch</w:t>
-            </w:r>
-            <w:r>
-              <w:t>.</w:t>
+              <w:t xml:space="preserve">Designed, tested, deployed, and maintained several redundant solar power grids (ranging from 200W-1.2kW) for repeated use in harsh </w:t>
+            </w:r>
+            <w:r>
+              <w:t xml:space="preserve">(115°F), high-wind </w:t>
+            </w:r>
+            <w:r>
+              <w:t>desert environments.</w:t>
             </w:r>
           </w:p>
           <w:p>
             <w:pPr>
+              <w:pStyle w:val="ListParagraph"/>
               <w:numPr>
                 <w:ilvl w:val="0"/>
-                <w:numId w:val="18"/>
+                <w:numId w:val="26"/>
               </w:numPr>
               <w:spacing w:after="0" w:line="240" w:lineRule="auto"/>
               <w:ind w:right="180"/>
-              <w:contextualSpacing/>
             </w:pPr>
             <w:r>
-              <w:t>Developed a system to validate customer’s customizations to our CRM software, ensuring future updates/upgrades complete successfully with no impact to functionality.</w:t>
+              <w:t>Designed and sold several PCBs to modify retro electronics to charge with USB-C</w:t>
+            </w:r>
+            <w:r>
+              <w:t>, according to spec</w:t>
+            </w:r>
+            <w:r>
+              <w:t>.</w:t>
             </w:r>
           </w:p>
           <w:p>
             <w:pPr>
+              <w:pStyle w:val="ListParagraph"/>
               <w:numPr>
                 <w:ilvl w:val="0"/>
-                <w:numId w:val="18"/>
+                <w:numId w:val="26"/>
               </w:numPr>
               <w:spacing w:after="0" w:line="240" w:lineRule="auto"/>
               <w:ind w:right="180"/>
-              <w:contextualSpacing/>
             </w:pPr>
             <w:r>
-              <w:t>As Drones Maker Garage Chapter Lead, designed new hardware for a low-cost, low-latency drone tracking solution. This was deployed for a Maker Garage customer and later the drone community at large.</w:t>
+              <w:t>Designed, deployed, and maintained several new</w:t>
+            </w:r>
+            <w:r>
+              <w:t xml:space="preserve"> </w:t>
+            </w:r>
+            <w:r>
+              <w:t>static websites for various customers</w:t>
+            </w:r>
+            <w:r>
+              <w:t xml:space="preserve"> (Jekyll).</w:t>
             </w:r>
           </w:p>
-        </w:tc>
-      </w:tr>
-      <w:tr>
-        <w:tc>
-          <w:tcPr>
-            <w:tcW w:w="10795" w:type="dxa"/>
-            <w:gridSpan w:val="2"/>
-            <w:shd w:val="clear" w:color="auto" w:fill="auto"/>
-          </w:tcPr>
           <w:p>
             <w:pPr>
-              <w:spacing w:after="0" w:line="240" w:lineRule="auto"/>
-              <w:ind w:left="340" w:right="180"/>
-              <w:contextualSpacing/>
-            </w:pPr>
-            <w:r>
-              <w:rPr>
-                <w:b/>
-                <w:bCs/>
-              </w:rPr>
-              <w:t>Software Engineer</w:t>
-            </w:r>
-            <w:r>
-              <w:rPr>
-                <w:b/>
-                <w:bCs/>
-              </w:rPr>
-              <w:t xml:space="preserve"> in Test</w:t>
-            </w:r>
-            <w:r>
-              <w:rPr>
-                <w:b/>
-                <w:bCs/>
-              </w:rPr>
-              <w:t xml:space="preserve"> at Microsoft CRM (Dynamics 365)</w:t>
-            </w:r>
-          </w:p>
-        </w:tc>
-      </w:tr>
-      <w:tr>
-        <w:tc>
-          <w:tcPr>
-            <w:tcW w:w="10795" w:type="dxa"/>
-            <w:gridSpan w:val="2"/>
-            <w:shd w:val="clear" w:color="auto" w:fill="auto"/>
-          </w:tcPr>
-          <w:p>
-            <w:pPr>
+              <w:pStyle w:val="ListParagraph"/>
               <w:numPr>
                 <w:ilvl w:val="0"/>
-                <w:numId w:val="18"/>
+                <w:numId w:val="26"/>
               </w:numPr>
               <w:spacing w:after="0" w:line="240" w:lineRule="auto"/>
               <w:ind w:right="180"/>
-              <w:contextualSpacing/>
             </w:pPr>
             <w:r>
-              <w:t>Designed</w:t>
-            </w:r>
-            <w:r>
-              <w:t xml:space="preserve"> </w:t>
-            </w:r>
-            <w:r>
-              <w:t xml:space="preserve">&amp; executed </w:t>
-            </w:r>
-            <w:r>
-              <w:t xml:space="preserve">custom solution for a </w:t>
-            </w:r>
-            <w:r>
-              <w:t>time-sensitive, critical migration of massive test case database.</w:t>
+              <w:t>Deep dive into Android .</w:t>
+            </w:r>
+            <w:proofErr w:type="spellStart"/>
+            <w:r>
+              <w:t>apk</w:t>
+            </w:r>
+            <w:proofErr w:type="spellEnd"/>
+            <w:r>
+              <w:t xml:space="preserve"> “patching”: modifying existing apps to provide extra functionality.</w:t>
             </w:r>
           </w:p>
           <w:p>
             <w:pPr>
+              <w:pStyle w:val="ListParagraph"/>
               <w:numPr>
-                <w:ilvl w:val="1"/>
-                <w:numId w:val="18"/>
+                <w:ilvl w:val="0"/>
+                <w:numId w:val="26"/>
               </w:numPr>
               <w:spacing w:after="0" w:line="240" w:lineRule="auto"/>
               <w:ind w:right="180"/>
-              <w:contextualSpacing/>
             </w:pPr>
             <w:r>
-              <w:t>Existing migration solutions did not work with our existing database or did not satisfy the project requirements for complex interdependent relationships and multi-select options.</w:t>
+              <w:t>Reverse-engineered and documented</w:t>
+            </w:r>
+            <w:r>
+              <w:t xml:space="preserve"> several popular USB-PD trigger boards with unmarked ICs.</w:t>
             </w:r>
           </w:p>
           <w:p>
             <w:pPr>
+              <w:pStyle w:val="ListParagraph"/>
               <w:numPr>
-                <w:ilvl w:val="1"/>
-                <w:numId w:val="18"/>
+                <w:ilvl w:val="0"/>
+                <w:numId w:val="26"/>
               </w:numPr>
               <w:spacing w:after="0" w:line="240" w:lineRule="auto"/>
               <w:ind w:right="180"/>
-              <w:contextualSpacing/>
             </w:pPr>
             <w:r>
-              <w:t>Over 35,000 test cases were successfully migrated on time, with all data intact.</w:t>
-            </w:r>
-          </w:p>
-          <w:p>
-            <w:pPr>
-              <w:numPr>
-                <w:ilvl w:val="1"/>
-                <w:numId w:val="18"/>
-              </w:numPr>
-              <w:spacing w:after="0" w:line="240" w:lineRule="auto"/>
-              <w:ind w:right="180"/>
-              <w:contextualSpacing/>
-            </w:pPr>
-            <w:r>
-              <w:t>Partnered with all teams across our CRM product to verify their needs were met throughout the process, including adjustments to automation running/reporting/dashboards.</w:t>
-            </w:r>
-          </w:p>
-          <w:p>
-            <w:pPr>
-              <w:numPr>
-                <w:ilvl w:val="0"/>
-                <w:numId w:val="18"/>
-              </w:numPr>
-              <w:spacing w:after="0" w:line="240" w:lineRule="auto"/>
-              <w:ind w:right="180"/>
-              <w:contextualSpacing/>
-            </w:pPr>
-            <w:r>
-              <w:t>Orchestrated daily testing of our offshore vendor team, increasing test execution throughput to cover all supported client/OS combinations, as well as development of new automated test cases.</w:t>
-            </w:r>
-          </w:p>
-          <w:p>
-            <w:pPr>
-              <w:numPr>
-                <w:ilvl w:val="0"/>
-                <w:numId w:val="18"/>
-              </w:numPr>
-              <w:spacing w:after="0" w:line="240" w:lineRule="auto"/>
-              <w:ind w:right="180"/>
-              <w:contextualSpacing/>
-            </w:pPr>
-            <w:r>
-              <w:t>Built/maintained several shared critical environments needed by all to test different customer scenarios.</w:t>
-            </w:r>
-          </w:p>
-          <w:p>
-            <w:pPr>
-              <w:numPr>
-                <w:ilvl w:val="0"/>
-                <w:numId w:val="18"/>
-              </w:numPr>
-              <w:spacing w:after="0" w:line="240" w:lineRule="auto"/>
-              <w:ind w:right="180"/>
-              <w:contextualSpacing/>
-            </w:pPr>
-            <w:r>
-              <w:t>Intern Social Club Leader (April 2014 – December 2018)</w:t>
-            </w:r>
-          </w:p>
-          <w:p>
-            <w:pPr>
-              <w:numPr>
-                <w:ilvl w:val="1"/>
-                <w:numId w:val="18"/>
-              </w:numPr>
-              <w:spacing w:after="0" w:line="240" w:lineRule="auto"/>
-              <w:ind w:right="180"/>
-              <w:contextualSpacing/>
-            </w:pPr>
-            <w:r>
-              <w:t>Worked with University Recruiting to organize dozens of events for ~30 interns every summer, maximizing their experience with Microsoft and Seattle, and converting many to full-time.</w:t>
-            </w:r>
-          </w:p>
-          <w:p>
-            <w:pPr>
-              <w:numPr>
-                <w:ilvl w:val="0"/>
-                <w:numId w:val="18"/>
-              </w:numPr>
-              <w:spacing w:after="0" w:line="240" w:lineRule="auto"/>
-              <w:ind w:right="180"/>
-              <w:contextualSpacing/>
-            </w:pPr>
-            <w:r>
-              <w:t>Head Recruiter for recruiting trips to several Midwest Universities (September 2014 – September 2016)</w:t>
-            </w:r>
-          </w:p>
-          <w:p>
-            <w:pPr>
-              <w:numPr>
-                <w:ilvl w:val="1"/>
-                <w:numId w:val="18"/>
-              </w:numPr>
-              <w:spacing w:after="0" w:line="240" w:lineRule="auto"/>
-              <w:ind w:right="180"/>
-              <w:contextualSpacing/>
-            </w:pPr>
-            <w:r>
-              <w:t>Attended career fairs, sorted resumes, conducted interviews, guest spoke/taught classes.</w:t>
-            </w:r>
-          </w:p>
-          <w:p>
-            <w:pPr>
-              <w:numPr>
-                <w:ilvl w:val="1"/>
-                <w:numId w:val="18"/>
-              </w:numPr>
-              <w:spacing w:after="0" w:line="240" w:lineRule="auto"/>
-              <w:ind w:right="180"/>
-              <w:contextualSpacing/>
-            </w:pPr>
-            <w:r>
-              <w:t>Worked with campus faculty/leadership to develop ongoing relationship with Microsoft.</w:t>
-            </w:r>
-          </w:p>
-          <w:p>
-            <w:pPr>
-              <w:numPr>
-                <w:ilvl w:val="1"/>
-                <w:numId w:val="18"/>
-              </w:numPr>
-              <w:spacing w:after="0" w:line="240" w:lineRule="auto"/>
-              <w:ind w:right="180"/>
-              <w:contextualSpacing/>
-            </w:pPr>
-            <w:r>
-              <w:t xml:space="preserve">Went from </w:t>
-            </w:r>
-            <w:r>
-              <w:t>an average of 0 hires/year</w:t>
-            </w:r>
-            <w:r>
-              <w:t xml:space="preserve"> in 201</w:t>
-            </w:r>
-            <w:r>
-              <w:t>3</w:t>
-            </w:r>
-            <w:r>
-              <w:t xml:space="preserve"> to</w:t>
-            </w:r>
-            <w:r>
-              <w:t xml:space="preserve"> 19 hires/year</w:t>
-            </w:r>
-            <w:r>
-              <w:t xml:space="preserve"> </w:t>
-            </w:r>
-            <w:r>
-              <w:t>in 2019</w:t>
-            </w:r>
-            <w:r>
-              <w:t>!</w:t>
-            </w:r>
-          </w:p>
-          <w:p>
-            <w:pPr>
-              <w:numPr>
-                <w:ilvl w:val="0"/>
-                <w:numId w:val="18"/>
-              </w:numPr>
-              <w:spacing w:after="0" w:line="240" w:lineRule="auto"/>
-              <w:ind w:right="180"/>
-              <w:contextualSpacing/>
-            </w:pPr>
-            <w:r>
-              <w:t>2014 Hackathon project was successful and developed into full CRM product feature.</w:t>
-            </w:r>
-          </w:p>
-          <w:p>
-            <w:pPr>
-              <w:numPr>
-                <w:ilvl w:val="0"/>
-                <w:numId w:val="18"/>
-              </w:numPr>
-              <w:spacing w:after="0" w:line="240" w:lineRule="auto"/>
-              <w:ind w:right="180"/>
-              <w:contextualSpacing/>
-            </w:pPr>
-            <w:r>
-              <w:t>2016 Hackathon project (AR) awarded by Senior Leadership and demoed to U.S. DoD.</w:t>
+              <w:t xml:space="preserve">Designed several open-source LED art projects as well as immersive mobile </w:t>
+            </w:r>
+            <w:proofErr w:type="spellStart"/>
+            <w:r>
+              <w:t>Tensorflow</w:t>
+            </w:r>
+            <w:proofErr w:type="spellEnd"/>
+            <w:r>
+              <w:t xml:space="preserve"> AR art.</w:t>
             </w:r>
           </w:p>
         </w:tc>
@@ -1264,22 +1006,13 @@
           <w:p>
             <w:pPr>
               <w:spacing w:after="0" w:line="240" w:lineRule="auto"/>
-              <w:ind w:right="180"/>
+              <w:ind w:left="163" w:right="180"/>
               <w:contextualSpacing/>
               <w:rPr>
                 <w:rStyle w:val="IntenseEmphasis"/>
+                <w:b/>
               </w:rPr>
             </w:pPr>
-            <w:r>
-              <w:lastRenderedPageBreak/>
-              <w:br w:type="page"/>
-            </w:r>
-            <w:r>
-              <w:rPr>
-                <w:rStyle w:val="IntenseEmphasis"/>
-              </w:rPr>
-              <w:t>C.A.R.E. 501(c)(3) - prev. known as Conscious Crew (USC Events)</w:t>
-            </w:r>
             <w:r>
               <w:rPr>
                 <w:b/>
@@ -1288,64 +1021,21 @@
                 <w:sz w:val="12"/>
                 <w:szCs w:val="12"/>
               </w:rPr>
-              <w:t xml:space="preserve"> </w:t>
-            </w:r>
-          </w:p>
-          <w:p>
-            <w:pPr>
-              <w:spacing w:after="0" w:line="240" w:lineRule="auto"/>
-              <w:ind w:left="337" w:right="180"/>
-              <w:contextualSpacing/>
-            </w:pPr>
-            <w:r>
-              <w:rPr>
-                <w:b/>
-                <w:bCs/>
-              </w:rPr>
-              <w:t>Volunteer and Stage Lead</w:t>
-            </w:r>
-          </w:p>
-        </w:tc>
-        <w:tc>
-          <w:tcPr>
-            <w:tcW w:w="4345" w:type="dxa"/>
-            <w:shd w:val="clear" w:color="auto" w:fill="auto"/>
-          </w:tcPr>
-          <w:p>
-            <w:pPr>
-              <w:spacing w:after="0" w:line="240" w:lineRule="auto"/>
-              <w:ind w:right="180"/>
-              <w:contextualSpacing/>
-              <w:rPr>
-                <w:b/>
-                <w:bCs/>
-                <w:i/>
-                <w:iCs/>
-              </w:rPr>
-            </w:pPr>
-            <w:r>
-              <w:rPr>
-                <w:b/>
-                <w:bCs/>
-                <w:noProof/>
-                <w:sz w:val="12"/>
-                <w:szCs w:val="12"/>
-              </w:rPr>
               <mc:AlternateContent>
                 <mc:Choice Requires="wps">
                   <w:drawing>
-                    <wp:anchor distT="0" distB="0" distL="114300" distR="114300" simplePos="0" relativeHeight="251665408" behindDoc="0" locked="0" layoutInCell="1" allowOverlap="1" wp14:anchorId="481F9185" wp14:editId="48B9BD9C">
+                    <wp:anchor distT="0" distB="0" distL="114300" distR="114300" simplePos="0" relativeHeight="251658242" behindDoc="0" locked="0" layoutInCell="1" allowOverlap="1" wp14:anchorId="28247C38" wp14:editId="2331FE92">
                       <wp:simplePos x="0" y="0"/>
                       <wp:positionH relativeFrom="column">
-                        <wp:posOffset>-438491</wp:posOffset>
+                        <wp:posOffset>1766409</wp:posOffset>
                       </wp:positionH>
                       <wp:positionV relativeFrom="paragraph">
-                        <wp:posOffset>104036</wp:posOffset>
+                        <wp:posOffset>102870</wp:posOffset>
                       </wp:positionV>
-                      <wp:extent cx="368489" cy="0"/>
+                      <wp:extent cx="2217287" cy="0"/>
                       <wp:effectExtent l="0" t="0" r="0" b="0"/>
                       <wp:wrapNone/>
-                      <wp:docPr id="4" name="Straight Connector 4"/>
+                      <wp:docPr id="3" name="Straight Connector 3"/>
                       <wp:cNvGraphicFramePr/>
                       <a:graphic xmlns:a="http://schemas.openxmlformats.org/drawingml/2006/main">
                         <a:graphicData uri="http://schemas.microsoft.com/office/word/2010/wordprocessingShape">
@@ -1354,7 +1044,7 @@
                             <wps:spPr>
                               <a:xfrm>
                                 <a:off x="0" y="0"/>
-                                <a:ext cx="368489" cy="0"/>
+                                <a:ext cx="2217287" cy="0"/>
                               </a:xfrm>
                               <a:prstGeom prst="line">
                                 <a:avLst/>
@@ -1387,7 +1077,7 @@
                 </mc:Choice>
                 <mc:Fallback>
                   <w:pict>
-                    <v:line w14:anchorId="2DA11635" id="Straight Connector 4" o:spid="_x0000_s1026" style="position:absolute;z-index:251665408;visibility:visible;mso-wrap-style:square;mso-width-percent:0;mso-wrap-distance-left:9pt;mso-wrap-distance-top:0;mso-wrap-distance-right:9pt;mso-wrap-distance-bottom:0;mso-position-horizontal:absolute;mso-position-horizontal-relative:text;mso-position-vertical:absolute;mso-position-vertical-relative:text;mso-width-percent:0;mso-width-relative:margin" from="-34.55pt,8.2pt" to="-5.55pt,8.2pt" o:gfxdata="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" strokecolor="#5b9bd5 [3204]" strokeweight="1pt">
+                    <v:line w14:anchorId="7226D50A" id="Straight Connector 3" o:spid="_x0000_s1026" style="position:absolute;z-index:251658242;visibility:visible;mso-wrap-style:square;mso-width-percent:0;mso-wrap-distance-left:9pt;mso-wrap-distance-top:0;mso-wrap-distance-right:9pt;mso-wrap-distance-bottom:0;mso-position-horizontal:absolute;mso-position-horizontal-relative:text;mso-position-vertical:absolute;mso-position-vertical-relative:text;mso-width-percent:0;mso-width-relative:margin" from="139.1pt,8.1pt" to="313.7pt,8.1pt" o:gfxdata="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" strokecolor="#5b9bd5 [3204]" strokeweight="1pt">
                       <v:stroke joinstyle="miter"/>
                     </v:line>
                   </w:pict>
@@ -1396,155 +1086,31 @@
             </w:r>
             <w:r>
               <w:rPr>
+                <w:rStyle w:val="IntenseEmphasis"/>
                 <w:b/>
-                <w:bCs/>
-                <w:i/>
-                <w:iCs/>
-              </w:rPr>
-              <w:t>Seattle, WA</w:t>
-            </w:r>
-          </w:p>
-          <w:p>
-            <w:pPr>
-              <w:spacing w:after="0" w:line="240" w:lineRule="auto"/>
-              <w:ind w:right="180"/>
-              <w:contextualSpacing/>
-            </w:pPr>
-            <w:r>
-              <w:rPr>
+              </w:rPr>
+              <w:t>Microsoft Corporation</w:t>
+            </w:r>
+            <w:r>
+              <w:rPr>
+                <w:rStyle w:val="IntenseEmphasis"/>
                 <w:b/>
-                <w:bCs/>
-                <w:i/>
-                <w:iCs/>
-              </w:rPr>
-              <w:t xml:space="preserve">October 2016 </w:t>
-            </w:r>
-            <w:r>
-              <w:rPr>
+              </w:rPr>
+              <w:t xml:space="preserve"> (F</w:t>
+            </w:r>
+            <w:r>
+              <w:rPr>
+                <w:rStyle w:val="IntenseEmphasis"/>
                 <w:b/>
-                <w:bCs/>
-                <w:i/>
-                <w:iCs/>
-              </w:rPr>
-              <w:t>–</w:t>
-            </w:r>
-            <w:r>
-              <w:rPr>
+              </w:rPr>
+              <w:t>TE</w:t>
+            </w:r>
+            <w:r>
+              <w:rPr>
+                <w:rStyle w:val="IntenseEmphasis"/>
                 <w:b/>
-                <w:bCs/>
-                <w:i/>
-                <w:iCs/>
-              </w:rPr>
-              <w:t xml:space="preserve"> Present</w:t>
-            </w:r>
-          </w:p>
-        </w:tc>
-      </w:tr>
-      <w:tr>
-        <w:tc>
-          <w:tcPr>
-            <w:tcW w:w="10795" w:type="dxa"/>
-            <w:gridSpan w:val="2"/>
-            <w:shd w:val="clear" w:color="auto" w:fill="auto"/>
-          </w:tcPr>
-          <w:p>
-            <w:pPr>
-              <w:pStyle w:val="ListParagraph"/>
-              <w:numPr>
-                <w:ilvl w:val="0"/>
-                <w:numId w:val="25"/>
-              </w:numPr>
-              <w:spacing w:after="0" w:line="240" w:lineRule="auto"/>
-              <w:ind w:right="180"/>
-            </w:pPr>
-            <w:r>
-              <w:t>Harm reduction non-profit which promotes health and safety in the dance music community</w:t>
-            </w:r>
-            <w:r>
-              <w:t xml:space="preserve"> in Northwest.</w:t>
-            </w:r>
-          </w:p>
-          <w:p>
-            <w:pPr>
-              <w:pStyle w:val="ListParagraph"/>
-              <w:numPr>
-                <w:ilvl w:val="0"/>
-                <w:numId w:val="25"/>
-              </w:numPr>
-              <w:spacing w:after="0" w:line="240" w:lineRule="auto"/>
-              <w:ind w:right="180"/>
-            </w:pPr>
-            <w:r>
-              <w:t>First responder to medical emergencies at dozens of large, high-risk concerts and outdoor festivals.</w:t>
-            </w:r>
-          </w:p>
-          <w:p>
-            <w:pPr>
-              <w:pStyle w:val="ListParagraph"/>
-              <w:numPr>
-                <w:ilvl w:val="0"/>
-                <w:numId w:val="25"/>
-              </w:numPr>
-              <w:spacing w:after="0" w:line="240" w:lineRule="auto"/>
-              <w:ind w:right="180"/>
-            </w:pPr>
-            <w:r>
-              <w:t xml:space="preserve">As a lead, personally responsible for coordinating the efforts of </w:t>
-            </w:r>
-            <w:r>
-              <w:t xml:space="preserve">several </w:t>
-            </w:r>
-            <w:r>
-              <w:t>dozen volunteers to ensure the safety of 30,000+ event attendees</w:t>
-            </w:r>
-            <w:r>
-              <w:t xml:space="preserve"> across difficult terrain and </w:t>
-            </w:r>
-            <w:r>
-              <w:t>weather conditions</w:t>
-            </w:r>
-            <w:r>
-              <w:t>.</w:t>
-            </w:r>
-          </w:p>
-          <w:p>
-            <w:pPr>
-              <w:spacing w:after="0" w:line="240" w:lineRule="auto"/>
-              <w:ind w:right="180"/>
-            </w:pPr>
-          </w:p>
-        </w:tc>
-      </w:tr>
-      <w:tr>
-        <w:tc>
-          <w:tcPr>
-            <w:tcW w:w="6450" w:type="dxa"/>
-            <w:shd w:val="clear" w:color="auto" w:fill="auto"/>
-          </w:tcPr>
-          <w:p>
-            <w:pPr>
-              <w:spacing w:after="0" w:line="240" w:lineRule="auto"/>
-              <w:ind w:right="180"/>
-              <w:contextualSpacing/>
-              <w:rPr>
-                <w:rStyle w:val="IntenseEmphasis"/>
-              </w:rPr>
-            </w:pPr>
-            <w:r>
-              <w:rPr>
-                <w:rStyle w:val="IntenseEmphasis"/>
-              </w:rPr>
-              <w:t>Technology Education and Literacy in Schools (TEALS)</w:t>
-            </w:r>
-            <w:r>
-              <w:rPr>
-                <w:b/>
-                <w:bCs/>
-                <w:noProof/>
-                <w:sz w:val="12"/>
-                <w:szCs w:val="12"/>
-              </w:rPr>
-              <w:t xml:space="preserve"> </w:t>
+              </w:rPr>
+              <w:t>)</w:t>
             </w:r>
           </w:p>
           <w:p>
@@ -1552,36 +1118,8 @@
               <w:spacing w:after="0" w:line="240" w:lineRule="auto"/>
               <w:ind w:left="337" w:right="180"/>
               <w:contextualSpacing/>
-            </w:pPr>
-            <w:r>
               <w:rPr>
                 <w:b/>
-              </w:rPr>
-              <w:t>Volunteer Teach</w:t>
-            </w:r>
-            <w:r>
-              <w:rPr>
-                <w:b/>
-              </w:rPr>
-              <w:t>er</w:t>
-            </w:r>
-          </w:p>
-        </w:tc>
-        <w:tc>
-          <w:tcPr>
-            <w:tcW w:w="4345" w:type="dxa"/>
-            <w:shd w:val="clear" w:color="auto" w:fill="auto"/>
-          </w:tcPr>
-          <w:p>
-            <w:pPr>
-              <w:spacing w:after="0" w:line="240" w:lineRule="auto"/>
-              <w:ind w:right="180"/>
-              <w:contextualSpacing/>
-              <w:rPr>
-                <w:b/>
-                <w:bCs/>
-                <w:i/>
-                <w:iCs/>
               </w:rPr>
             </w:pPr>
             <w:r>
@@ -1589,24 +1127,22 @@
                 <w:b/>
                 <w:bCs/>
                 <w:noProof/>
-                <w:sz w:val="12"/>
-                <w:szCs w:val="12"/>
               </w:rPr>
               <mc:AlternateContent>
                 <mc:Choice Requires="wps">
                   <w:drawing>
-                    <wp:anchor distT="0" distB="0" distL="114300" distR="114300" simplePos="0" relativeHeight="251667456" behindDoc="0" locked="0" layoutInCell="1" allowOverlap="1" wp14:anchorId="13CE3B14" wp14:editId="612A71C8">
+                    <wp:anchor distT="0" distB="0" distL="114300" distR="114300" simplePos="0" relativeHeight="251662338" behindDoc="0" locked="0" layoutInCell="1" allowOverlap="1" wp14:anchorId="37B135AA" wp14:editId="27B6723F">
                       <wp:simplePos x="0" y="0"/>
                       <wp:positionH relativeFrom="column">
-                        <wp:posOffset>-998048</wp:posOffset>
+                        <wp:posOffset>129313</wp:posOffset>
                       </wp:positionH>
                       <wp:positionV relativeFrom="paragraph">
-                        <wp:posOffset>102661</wp:posOffset>
+                        <wp:posOffset>14530</wp:posOffset>
                       </wp:positionV>
-                      <wp:extent cx="887104" cy="0"/>
+                      <wp:extent cx="347980" cy="3118514"/>
                       <wp:effectExtent l="0" t="0" r="0" b="0"/>
                       <wp:wrapNone/>
-                      <wp:docPr id="5" name="Straight Connector 5"/>
+                      <wp:docPr id="11" name="Connector: Elbow 11"/>
                       <wp:cNvGraphicFramePr/>
                       <a:graphic xmlns:a="http://schemas.openxmlformats.org/drawingml/2006/main">
                         <a:graphicData uri="http://schemas.microsoft.com/office/word/2010/wordprocessingShape">
@@ -1615,12 +1151,16 @@
                             <wps:spPr>
                               <a:xfrm>
                                 <a:off x="0" y="0"/>
-                                <a:ext cx="887104" cy="0"/>
+                                <a:ext cx="347980" cy="3118514"/>
                               </a:xfrm>
-                              <a:prstGeom prst="line">
-                                <a:avLst/>
+                              <a:prstGeom prst="bentConnector3">
+                                <a:avLst>
+                                  <a:gd name="adj1" fmla="val 975"/>
+                                </a:avLst>
                               </a:prstGeom>
-                              <a:ln w="12700"/>
+                              <a:ln w="12700">
+                                <a:noFill/>
+                              </a:ln>
                             </wps:spPr>
                             <wps:style>
                               <a:lnRef idx="1">
@@ -1643,14 +1183,15 @@
                       <wp14:sizeRelH relativeFrom="margin">
                         <wp14:pctWidth>0</wp14:pctWidth>
                       </wp14:sizeRelH>
+                      <wp14:sizeRelV relativeFrom="margin">
+                        <wp14:pctHeight>0</wp14:pctHeight>
+                      </wp14:sizeRelV>
                     </wp:anchor>
                   </w:drawing>
                 </mc:Choice>
                 <mc:Fallback>
                   <w:pict>
-                    <v:line w14:anchorId="416B4095" id="Straight Connector 5" o:spid="_x0000_s1026" style="position:absolute;z-index:251667456;visibility:visible;mso-wrap-style:square;mso-width-percent:0;mso-wrap-distance-left:9pt;mso-wrap-distance-top:0;mso-wrap-distance-right:9pt;mso-wrap-distance-bottom:0;mso-position-horizontal:absolute;mso-position-horizontal-relative:text;mso-position-vertical:absolute;mso-position-vertical-relative:text;mso-width-percent:0;mso-width-relative:margin" from="-78.6pt,8.1pt" to="-8.75pt,8.1pt" o:gfxdata="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" strokecolor="#5b9bd5 [3204]" strokeweight="1pt">
-                      <v:stroke joinstyle="miter"/>
-                    </v:line>
+                    <v:shape w14:anchorId="252C1F2A" id="Connector: Elbow 11" o:spid="_x0000_s1026" type="#_x0000_t34" style="position:absolute;margin-left:10.2pt;margin-top:1.15pt;width:27.4pt;height:245.55pt;z-index:251662338;visibility:visible;mso-wrap-style:square;mso-width-percent:0;mso-height-percent:0;mso-wrap-distance-left:9pt;mso-wrap-distance-top:0;mso-wrap-distance-right:9pt;mso-wrap-distance-bottom:0;mso-position-horizontal:absolute;mso-position-horizontal-relative:text;mso-position-vertical:absolute;mso-position-vertical-relative:text;mso-width-percent:0;mso-height-percent:0;mso-width-relative:margin;mso-height-relative:margin" o:gfxdata="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" adj="211" stroked="f" strokeweight="1pt"/>
                   </w:pict>
                 </mc:Fallback>
               </mc:AlternateContent>
@@ -1659,255 +1200,29 @@
               <w:rPr>
                 <w:b/>
                 <w:bCs/>
-                <w:i/>
-                <w:iCs/>
-              </w:rPr>
-              <w:t>Issaquah, WA</w:t>
-            </w:r>
-          </w:p>
-          <w:p>
-            <w:pPr>
-              <w:spacing w:after="0" w:line="240" w:lineRule="auto"/>
-              <w:ind w:right="180"/>
-              <w:contextualSpacing/>
-              <w:rPr>
-                <w:i/>
-                <w:iCs/>
-              </w:rPr>
-            </w:pPr>
+              </w:rPr>
+              <w:t>Software Engineer</w:t>
+            </w:r>
             <w:r>
               <w:rPr>
                 <w:b/>
                 <w:bCs/>
-                <w:i/>
-                <w:iCs/>
-              </w:rPr>
-              <w:t>September 2016 – May 2017</w:t>
+              </w:rPr>
+              <w:t xml:space="preserve"> 2</w:t>
             </w:r>
             <w:r>
               <w:rPr>
                 <w:b/>
                 <w:bCs/>
-                <w:i/>
-                <w:iCs/>
-              </w:rPr>
-              <w:t xml:space="preserve"> (1 year)</w:t>
-            </w:r>
-          </w:p>
-        </w:tc>
-      </w:tr>
-      <w:tr>
-        <w:tc>
-          <w:tcPr>
-            <w:tcW w:w="10795" w:type="dxa"/>
-            <w:gridSpan w:val="2"/>
-            <w:shd w:val="clear" w:color="auto" w:fill="auto"/>
-          </w:tcPr>
-          <w:p>
-            <w:pPr>
-              <w:pStyle w:val="ListParagraph"/>
-              <w:numPr>
-                <w:ilvl w:val="0"/>
-                <w:numId w:val="20"/>
-              </w:numPr>
-              <w:spacing w:after="0" w:line="240" w:lineRule="auto"/>
-              <w:ind w:right="180"/>
-            </w:pPr>
-            <w:r>
-              <w:t>T</w:t>
-            </w:r>
-            <w:r>
-              <w:t>aught</w:t>
-            </w:r>
-            <w:r>
-              <w:t xml:space="preserve"> high school students AP Computer Science 3 days/week before heading to work</w:t>
-            </w:r>
-            <w:r>
-              <w:t>.</w:t>
-            </w:r>
-          </w:p>
-          <w:p>
-            <w:pPr>
-              <w:pStyle w:val="ListParagraph"/>
-              <w:numPr>
-                <w:ilvl w:val="0"/>
-                <w:numId w:val="20"/>
-              </w:numPr>
-              <w:spacing w:after="0" w:line="240" w:lineRule="auto"/>
-              <w:ind w:right="180"/>
-            </w:pPr>
-            <w:r>
-              <w:t>Develop</w:t>
-            </w:r>
-            <w:r>
-              <w:t>ed</w:t>
-            </w:r>
-            <w:r>
-              <w:t xml:space="preserve"> curriculum (Java), tests, quizzes, homework, labs, grading, projects, etc.</w:t>
-            </w:r>
-          </w:p>
-          <w:p>
-            <w:pPr>
-              <w:pStyle w:val="ListParagraph"/>
-              <w:numPr>
-                <w:ilvl w:val="0"/>
-                <w:numId w:val="20"/>
-              </w:numPr>
-              <w:spacing w:after="0" w:line="240" w:lineRule="auto"/>
-              <w:ind w:right="180"/>
-            </w:pPr>
-            <w:r>
-              <w:t>Conceived, documented, and executed a new post-exam project for TEALS: students created an Android app to control a Drone, plot a mission course, and frame/record video footage</w:t>
-            </w:r>
-            <w:r>
-              <w:t>.</w:t>
-            </w:r>
-          </w:p>
-          <w:p>
-            <w:pPr>
-              <w:pStyle w:val="ListParagraph"/>
-              <w:numPr>
-                <w:ilvl w:val="0"/>
-                <w:numId w:val="20"/>
-              </w:numPr>
-              <w:spacing w:after="0" w:line="240" w:lineRule="auto"/>
-              <w:ind w:right="180"/>
-            </w:pPr>
-            <w:r>
-              <w:t>95% of students passed exam and received college credit; 50% of students got the highest grade possible!</w:t>
-            </w:r>
-          </w:p>
-          <w:p>
-            <w:pPr>
-              <w:spacing w:after="0" w:line="240" w:lineRule="auto"/>
-              <w:ind w:right="180"/>
-            </w:pPr>
-          </w:p>
-        </w:tc>
-      </w:tr>
-      <w:tr>
-        <w:tc>
-          <w:tcPr>
-            <w:tcW w:w="6450" w:type="dxa"/>
-            <w:shd w:val="clear" w:color="auto" w:fill="auto"/>
-          </w:tcPr>
-          <w:p>
-            <w:pPr>
-              <w:spacing w:after="0" w:line="240" w:lineRule="auto"/>
-              <w:ind w:right="180"/>
-              <w:contextualSpacing/>
-              <w:rPr>
-                <w:rStyle w:val="IntenseEmphasis"/>
-              </w:rPr>
-            </w:pPr>
+              </w:rPr>
+              <w:t xml:space="preserve"> at Microsoft CRM</w:t>
+            </w:r>
             <w:r>
               <w:rPr>
                 <w:b/>
                 <w:bCs/>
-                <w:noProof/>
-                <w:sz w:val="12"/>
-                <w:szCs w:val="12"/>
-              </w:rPr>
-              <mc:AlternateContent>
-                <mc:Choice Requires="wps">
-                  <w:drawing>
-                    <wp:anchor distT="0" distB="0" distL="114300" distR="114300" simplePos="0" relativeHeight="251669504" behindDoc="0" locked="0" layoutInCell="1" allowOverlap="1" wp14:anchorId="483467C9" wp14:editId="44CAAAF9">
-                      <wp:simplePos x="0" y="0"/>
-                      <wp:positionH relativeFrom="column">
-                        <wp:posOffset>2885914</wp:posOffset>
-                      </wp:positionH>
-                      <wp:positionV relativeFrom="paragraph">
-                        <wp:posOffset>100330</wp:posOffset>
-                      </wp:positionV>
-                      <wp:extent cx="1105460" cy="0"/>
-                      <wp:effectExtent l="0" t="0" r="0" b="0"/>
-                      <wp:wrapNone/>
-                      <wp:docPr id="6" name="Straight Connector 6"/>
-                      <wp:cNvGraphicFramePr/>
-                      <a:graphic xmlns:a="http://schemas.openxmlformats.org/drawingml/2006/main">
-                        <a:graphicData uri="http://schemas.microsoft.com/office/word/2010/wordprocessingShape">
-                          <wps:wsp>
-                            <wps:cNvCnPr/>
-                            <wps:spPr>
-                              <a:xfrm>
-                                <a:off x="0" y="0"/>
-                                <a:ext cx="1105460" cy="0"/>
-                              </a:xfrm>
-                              <a:prstGeom prst="line">
-                                <a:avLst/>
-                              </a:prstGeom>
-                              <a:ln w="12700"/>
-                            </wps:spPr>
-                            <wps:style>
-                              <a:lnRef idx="1">
-                                <a:schemeClr val="accent1"/>
-                              </a:lnRef>
-                              <a:fillRef idx="0">
-                                <a:schemeClr val="accent1"/>
-                              </a:fillRef>
-                              <a:effectRef idx="0">
-                                <a:schemeClr val="accent1"/>
-                              </a:effectRef>
-                              <a:fontRef idx="minor">
-                                <a:schemeClr val="tx1"/>
-                              </a:fontRef>
-                            </wps:style>
-                            <wps:bodyPr/>
-                          </wps:wsp>
-                        </a:graphicData>
-                      </a:graphic>
-                      <wp14:sizeRelH relativeFrom="margin">
-                        <wp14:pctWidth>0</wp14:pctWidth>
-                      </wp14:sizeRelH>
-                    </wp:anchor>
-                  </w:drawing>
-                </mc:Choice>
-                <mc:Fallback>
-                  <w:pict>
-                    <v:line w14:anchorId="5FD36A5E" id="Straight Connector 6" o:spid="_x0000_s1026" style="position:absolute;z-index:251669504;visibility:visible;mso-wrap-style:square;mso-width-percent:0;mso-wrap-distance-left:9pt;mso-wrap-distance-top:0;mso-wrap-distance-right:9pt;mso-wrap-distance-bottom:0;mso-position-horizontal:absolute;mso-position-horizontal-relative:text;mso-position-vertical:absolute;mso-position-vertical-relative:text;mso-width-percent:0;mso-width-relative:margin" from="227.25pt,7.9pt" to="314.3pt,7.9pt" o:gfxdata="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" strokecolor="#5b9bd5 [3204]" strokeweight="1pt">
-                      <v:stroke joinstyle="miter"/>
-                    </v:line>
-                  </w:pict>
-                </mc:Fallback>
-              </mc:AlternateContent>
-            </w:r>
-            <w:r>
-              <w:rPr>
-                <w:rStyle w:val="IntenseEmphasis"/>
-              </w:rPr>
-              <w:t>National Information Solutions Cooperative (NISC)</w:t>
-            </w:r>
-            <w:r>
-              <w:rPr>
-                <w:b/>
-                <w:bCs/>
-                <w:noProof/>
-                <w:sz w:val="12"/>
-                <w:szCs w:val="12"/>
-              </w:rPr>
-              <w:t xml:space="preserve"> </w:t>
-            </w:r>
-          </w:p>
-          <w:p>
-            <w:pPr>
-              <w:spacing w:after="0" w:line="240" w:lineRule="auto"/>
-              <w:ind w:left="360" w:right="180"/>
-              <w:contextualSpacing/>
-              <w:rPr>
-                <w:b/>
-              </w:rPr>
-            </w:pPr>
-            <w:r>
-              <w:rPr>
-                <w:b/>
-              </w:rPr>
-              <w:t>Programming Intern</w:t>
-            </w:r>
-            <w:r>
-              <w:rPr>
-                <w:b/>
-              </w:rPr>
-              <w:t xml:space="preserve"> / Part Time Developer</w:t>
+              </w:rPr>
+              <w:t xml:space="preserve"> (Dynamics 365)</w:t>
             </w:r>
           </w:p>
         </w:tc>
@@ -1935,13 +1250,14 @@
                 <w:i/>
                 <w:iCs/>
               </w:rPr>
-              <w:t>Lake St. Louis, MO</w:t>
+              <w:t>Redmond, WA</w:t>
             </w:r>
           </w:p>
           <w:p>
             <w:pPr>
               <w:spacing w:after="0" w:line="240" w:lineRule="auto"/>
               <w:ind w:right="180"/>
+              <w:contextualSpacing/>
               <w:rPr>
                 <w:b/>
                 <w:bCs/>
@@ -1956,7 +1272,34 @@
                 <w:i/>
                 <w:iCs/>
               </w:rPr>
-              <w:t>May 2011 – December 2012 (1.5 years)</w:t>
+              <w:t xml:space="preserve">July 2013 – </w:t>
+            </w:r>
+            <w:r>
+              <w:rPr>
+                <w:b/>
+                <w:bCs/>
+                <w:i/>
+                <w:iCs/>
+              </w:rPr>
+              <w:t>December 2018</w:t>
+            </w:r>
+            <w:r>
+              <w:rPr>
+                <w:b/>
+                <w:bCs/>
+                <w:i/>
+                <w:iCs/>
+              </w:rPr>
+              <w:t xml:space="preserve"> (</w:t>
+            </w:r>
+            <w:r>
+              <w:rPr>
+                <w:b/>
+                <w:bCs/>
+                <w:i/>
+                <w:iCs/>
+              </w:rPr>
+              <w:t>5.5 years)</w:t>
             </w:r>
           </w:p>
         </w:tc>
@@ -1972,226 +1315,164 @@
             <w:pPr>
               <w:numPr>
                 <w:ilvl w:val="0"/>
-                <w:numId w:val="14"/>
+                <w:numId w:val="18"/>
               </w:numPr>
               <w:spacing w:after="0" w:line="240" w:lineRule="auto"/>
               <w:ind w:right="180"/>
+              <w:contextualSpacing/>
             </w:pPr>
             <w:r>
-              <w:t>Created a dashboard (using Java/GWT) for electric company customers to predict future electric load based on research models and previous usage data.  Other factors like current/upcoming weather patterns were also included. These models were used by electric companies to anticipate future electrical grid load.</w:t>
+              <w:t>Developed new mobile device testing infrastructure and automated test cases</w:t>
+            </w:r>
+            <w:r>
+              <w:t xml:space="preserve"> (</w:t>
+            </w:r>
+            <w:r>
+              <w:t xml:space="preserve">built for </w:t>
+            </w:r>
+            <w:r>
+              <w:t>Selenium</w:t>
+            </w:r>
+            <w:r>
+              <w:t>)</w:t>
+            </w:r>
+            <w:r>
+              <w:t>.</w:t>
+            </w:r>
+          </w:p>
+          <w:p>
+            <w:pPr>
+              <w:numPr>
+                <w:ilvl w:val="1"/>
+                <w:numId w:val="18"/>
+              </w:numPr>
+              <w:spacing w:after="0" w:line="240" w:lineRule="auto"/>
+              <w:ind w:right="180"/>
+              <w:contextualSpacing/>
+            </w:pPr>
+            <w:r>
+              <w:t>Buil</w:t>
+            </w:r>
+            <w:r>
+              <w:t>t</w:t>
+            </w:r>
+            <w:r>
+              <w:t xml:space="preserve"> and maintain</w:t>
+            </w:r>
+            <w:r>
+              <w:t>ed</w:t>
+            </w:r>
+            <w:r>
+              <w:t xml:space="preserve"> a physical/virtual device lab for automated checkout</w:t>
+            </w:r>
+            <w:r>
+              <w:t xml:space="preserve"> and test case execution</w:t>
+            </w:r>
+            <w:r>
+              <w:t>.</w:t>
             </w:r>
           </w:p>
           <w:p>
             <w:pPr>
               <w:numPr>
                 <w:ilvl w:val="0"/>
-                <w:numId w:val="14"/>
+                <w:numId w:val="18"/>
               </w:numPr>
               <w:spacing w:after="0" w:line="240" w:lineRule="auto"/>
               <w:ind w:right="180"/>
+              <w:contextualSpacing/>
             </w:pPr>
             <w:r>
-              <w:t>Smart meter data for dashboard was retrieved from Cassandra cluster and bucketed by Hadoop.</w:t>
+              <w:t>Sole owner of testing several product areas, including all testing</w:t>
+            </w:r>
+            <w:r>
+              <w:t xml:space="preserve"> and validation</w:t>
+            </w:r>
+            <w:r>
+              <w:t xml:space="preserve"> for an entire box product.</w:t>
             </w:r>
           </w:p>
           <w:p>
             <w:pPr>
               <w:numPr>
                 <w:ilvl w:val="0"/>
-                <w:numId w:val="14"/>
+                <w:numId w:val="18"/>
               </w:numPr>
               <w:spacing w:after="0" w:line="240" w:lineRule="auto"/>
               <w:ind w:right="180"/>
+              <w:contextualSpacing/>
             </w:pPr>
             <w:r>
-              <w:t>Built internal tooling around cloud clusters, using Ganglia to monitor cluster statistics.</w:t>
+              <w:t>Maintained several product codebases</w:t>
+            </w:r>
+            <w:r>
+              <w:t xml:space="preserve">, including bringing </w:t>
+            </w:r>
+            <w:r>
+              <w:t>multiple unique CRM client applications into compliance with new accessibility guidelines and GDPR</w:t>
+            </w:r>
+            <w:r>
+              <w:t xml:space="preserve"> </w:t>
+            </w:r>
+            <w:r>
+              <w:t xml:space="preserve">within </w:t>
+            </w:r>
+            <w:r>
+              <w:t>extreme time crunch</w:t>
+            </w:r>
+            <w:r>
+              <w:t>.</w:t>
             </w:r>
           </w:p>
           <w:p>
             <w:pPr>
               <w:numPr>
                 <w:ilvl w:val="0"/>
-                <w:numId w:val="14"/>
+                <w:numId w:val="18"/>
               </w:numPr>
               <w:spacing w:after="0" w:line="240" w:lineRule="auto"/>
               <w:ind w:right="180"/>
+              <w:contextualSpacing/>
             </w:pPr>
             <w:r>
-              <w:t>Mentored several new interns, helping them take their own projects from start to finish.</w:t>
-            </w:r>
-          </w:p>
-          <w:p>
-            <w:pPr>
-              <w:spacing w:after="0" w:line="240" w:lineRule="auto"/>
-              <w:ind w:right="180"/>
-            </w:pPr>
+              <w:t>Developed a system to validate customer’s customizations to our CRM software, ensuring future updates/upgrades complete successfully with no impact to functionality.</w:t>
+            </w:r>
           </w:p>
         </w:tc>
       </w:tr>
       <w:tr>
         <w:tc>
           <w:tcPr>
-            <w:tcW w:w="6450" w:type="dxa"/>
+            <w:tcW w:w="10795" w:type="dxa"/>
+            <w:gridSpan w:val="2"/>
             <w:shd w:val="clear" w:color="auto" w:fill="auto"/>
           </w:tcPr>
           <w:p>
             <w:pPr>
               <w:spacing w:after="0" w:line="240" w:lineRule="auto"/>
-              <w:ind w:right="180"/>
+              <w:ind w:left="340" w:right="180"/>
               <w:contextualSpacing/>
-              <w:rPr>
-                <w:rStyle w:val="IntenseEmphasis"/>
-              </w:rPr>
             </w:pPr>
             <w:r>
               <w:rPr>
                 <w:b/>
                 <w:bCs/>
-                <w:noProof/>
-                <w:sz w:val="12"/>
-                <w:szCs w:val="12"/>
-              </w:rPr>
-              <mc:AlternateContent>
-                <mc:Choice Requires="wps">
-                  <w:drawing>
-                    <wp:anchor distT="0" distB="0" distL="114300" distR="114300" simplePos="0" relativeHeight="251671552" behindDoc="0" locked="0" layoutInCell="1" allowOverlap="1" wp14:anchorId="6551C6BF" wp14:editId="0E1FC502">
-                      <wp:simplePos x="0" y="0"/>
-                      <wp:positionH relativeFrom="column">
-                        <wp:posOffset>2476727</wp:posOffset>
-                      </wp:positionH>
-                      <wp:positionV relativeFrom="paragraph">
-                        <wp:posOffset>98937</wp:posOffset>
-                      </wp:positionV>
-                      <wp:extent cx="1508069" cy="0"/>
-                      <wp:effectExtent l="0" t="0" r="0" b="0"/>
-                      <wp:wrapNone/>
-                      <wp:docPr id="7" name="Straight Connector 7"/>
-                      <wp:cNvGraphicFramePr/>
-                      <a:graphic xmlns:a="http://schemas.openxmlformats.org/drawingml/2006/main">
-                        <a:graphicData uri="http://schemas.microsoft.com/office/word/2010/wordprocessingShape">
-                          <wps:wsp>
-                            <wps:cNvCnPr/>
-                            <wps:spPr>
-                              <a:xfrm>
-                                <a:off x="0" y="0"/>
-                                <a:ext cx="1508069" cy="0"/>
-                              </a:xfrm>
-                              <a:prstGeom prst="line">
-                                <a:avLst/>
-                              </a:prstGeom>
-                              <a:ln w="12700"/>
-                            </wps:spPr>
-                            <wps:style>
-                              <a:lnRef idx="1">
-                                <a:schemeClr val="accent1"/>
-                              </a:lnRef>
-                              <a:fillRef idx="0">
-                                <a:schemeClr val="accent1"/>
-                              </a:fillRef>
-                              <a:effectRef idx="0">
-                                <a:schemeClr val="accent1"/>
-                              </a:effectRef>
-                              <a:fontRef idx="minor">
-                                <a:schemeClr val="tx1"/>
-                              </a:fontRef>
-                            </wps:style>
-                            <wps:bodyPr/>
-                          </wps:wsp>
-                        </a:graphicData>
-                      </a:graphic>
-                      <wp14:sizeRelH relativeFrom="margin">
-                        <wp14:pctWidth>0</wp14:pctWidth>
-                      </wp14:sizeRelH>
-                    </wp:anchor>
-                  </w:drawing>
-                </mc:Choice>
-                <mc:Fallback>
-                  <w:pict>
-                    <v:line w14:anchorId="4BF66F3B" id="Straight Connector 7" o:spid="_x0000_s1026" style="position:absolute;z-index:251671552;visibility:visible;mso-wrap-style:square;mso-width-percent:0;mso-wrap-distance-left:9pt;mso-wrap-distance-top:0;mso-wrap-distance-right:9pt;mso-wrap-distance-bottom:0;mso-position-horizontal:absolute;mso-position-horizontal-relative:text;mso-position-vertical:absolute;mso-position-vertical-relative:text;mso-width-percent:0;mso-width-relative:margin" from="195pt,7.8pt" to="313.75pt,7.8pt" o:gfxdata="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" strokecolor="#5b9bd5 [3204]" strokeweight="1pt">
-                      <v:stroke joinstyle="miter"/>
-                    </v:line>
-                  </w:pict>
-                </mc:Fallback>
-              </mc:AlternateContent>
-            </w:r>
-            <w:r>
-              <w:rPr>
-                <w:rStyle w:val="IntenseEmphasis"/>
-              </w:rPr>
-              <w:t>Product Innovation and Engineering, L.L.C.</w:t>
+              </w:rPr>
+              <w:t>Software Engineer</w:t>
             </w:r>
             <w:r>
               <w:rPr>
                 <w:b/>
                 <w:bCs/>
-                <w:noProof/>
-                <w:sz w:val="12"/>
-                <w:szCs w:val="12"/>
-              </w:rPr>
-              <w:t xml:space="preserve"> </w:t>
-            </w:r>
-          </w:p>
-          <w:p>
-            <w:pPr>
-              <w:spacing w:after="0" w:line="240" w:lineRule="auto"/>
-              <w:ind w:left="337" w:right="180"/>
-              <w:contextualSpacing/>
-            </w:pPr>
-            <w:r>
-              <w:rPr>
-                <w:b/>
-              </w:rPr>
-              <w:t>Undergraduate Research Assistant</w:t>
-            </w:r>
-          </w:p>
-        </w:tc>
-        <w:tc>
-          <w:tcPr>
-            <w:tcW w:w="4345" w:type="dxa"/>
-            <w:shd w:val="clear" w:color="auto" w:fill="auto"/>
-          </w:tcPr>
-          <w:p>
-            <w:pPr>
-              <w:spacing w:after="0" w:line="240" w:lineRule="auto"/>
-              <w:ind w:right="180"/>
-              <w:contextualSpacing/>
+              </w:rPr>
+              <w:t xml:space="preserve"> in Test</w:t>
+            </w:r>
+            <w:r>
               <w:rPr>
                 <w:b/>
                 <w:bCs/>
-                <w:i/>
-                <w:iCs/>
-              </w:rPr>
-            </w:pPr>
-            <w:r>
-              <w:rPr>
-                <w:b/>
-                <w:bCs/>
-                <w:i/>
-                <w:iCs/>
-              </w:rPr>
-              <w:t>Rolla, MO</w:t>
-            </w:r>
-          </w:p>
-          <w:p>
-            <w:pPr>
-              <w:spacing w:after="0" w:line="240" w:lineRule="auto"/>
-              <w:ind w:right="180"/>
-              <w:contextualSpacing/>
-              <w:rPr>
-                <w:b/>
-                <w:bCs/>
-                <w:i/>
-                <w:iCs/>
-              </w:rPr>
-            </w:pPr>
-            <w:r>
-              <w:rPr>
-                <w:b/>
-                <w:bCs/>
-                <w:i/>
-                <w:iCs/>
-              </w:rPr>
-              <w:t>October 2010 – May 2011 (6 months)</w:t>
+              </w:rPr>
+              <w:t xml:space="preserve"> at Microsoft CRM (Dynamics 365)</w:t>
             </w:r>
           </w:p>
         </w:tc>
@@ -2207,485 +1488,202 @@
             <w:pPr>
               <w:numPr>
                 <w:ilvl w:val="0"/>
-                <w:numId w:val="17"/>
+                <w:numId w:val="18"/>
               </w:numPr>
               <w:spacing w:after="0" w:line="240" w:lineRule="auto"/>
               <w:ind w:right="180"/>
+              <w:contextualSpacing/>
             </w:pPr>
             <w:r>
-              <w:t>Developed an industry-grade program that analyzes a 3D model, slices it into layers, and then guides (G-code) laser deposition of a powered metal.  The laser was mounted to a 6-axis robotic manufacturing arm repurposed from a car manufacturing assembly line.</w:t>
+              <w:t>Designed</w:t>
+            </w:r>
+            <w:r>
+              <w:t xml:space="preserve"> </w:t>
+            </w:r>
+            <w:r>
+              <w:t xml:space="preserve">&amp; executed </w:t>
+            </w:r>
+            <w:r>
+              <w:t xml:space="preserve">custom solution for a </w:t>
+            </w:r>
+            <w:r>
+              <w:t>time-sensitive, critical migration of massive test case database.</w:t>
+            </w:r>
+          </w:p>
+          <w:p>
+            <w:pPr>
+              <w:numPr>
+                <w:ilvl w:val="1"/>
+                <w:numId w:val="18"/>
+              </w:numPr>
+              <w:spacing w:after="0" w:line="240" w:lineRule="auto"/>
+              <w:ind w:right="180"/>
+              <w:contextualSpacing/>
+            </w:pPr>
+            <w:r>
+              <w:t>Existing migration solutions did not work with our existing database or did not satisfy the project requirements for complex interdependent relationships and multi-select options.</w:t>
+            </w:r>
+          </w:p>
+          <w:p>
+            <w:pPr>
+              <w:numPr>
+                <w:ilvl w:val="1"/>
+                <w:numId w:val="18"/>
+              </w:numPr>
+              <w:spacing w:after="0" w:line="240" w:lineRule="auto"/>
+              <w:ind w:right="180"/>
+              <w:contextualSpacing/>
+            </w:pPr>
+            <w:r>
+              <w:t>Over 35,000 test cases were successfully migrated on time, with all data intact.</w:t>
+            </w:r>
+          </w:p>
+          <w:p>
+            <w:pPr>
+              <w:numPr>
+                <w:ilvl w:val="1"/>
+                <w:numId w:val="18"/>
+              </w:numPr>
+              <w:spacing w:after="0" w:line="240" w:lineRule="auto"/>
+              <w:ind w:right="180"/>
+              <w:contextualSpacing/>
+            </w:pPr>
+            <w:r>
+              <w:t>Partnered with all teams across our CRM product to verify their needs were met throughout the process, including adjustments to automation running/reporting/dashboards.</w:t>
             </w:r>
           </w:p>
           <w:p>
             <w:pPr>
               <w:numPr>
                 <w:ilvl w:val="0"/>
-                <w:numId w:val="17"/>
-              </w:numPr>
-              <w:spacing w:after="0" w:line="240" w:lineRule="auto"/>
-              <w:ind w:right="180"/>
-            </w:pPr>
-            <w:r>
-              <w:t>Served as the primary contact with an external consulting group we hired to develop several algorithms, and ultimately responsible for integration into our product source code.</w:t>
-            </w:r>
-          </w:p>
-          <w:p>
-            <w:pPr>
-              <w:spacing w:after="0" w:line="240" w:lineRule="auto"/>
-              <w:ind w:right="180"/>
-            </w:pPr>
-          </w:p>
-        </w:tc>
-      </w:tr>
-      <w:tr>
-        <w:tc>
-          <w:tcPr>
-            <w:tcW w:w="6450" w:type="dxa"/>
-            <w:shd w:val="clear" w:color="auto" w:fill="auto"/>
-          </w:tcPr>
-          <w:p>
-            <w:pPr>
-              <w:spacing w:after="0" w:line="240" w:lineRule="auto"/>
-              <w:ind w:right="180"/>
-              <w:contextualSpacing/>
-              <w:rPr>
-                <w:rStyle w:val="IntenseEmphasis"/>
-              </w:rPr>
-            </w:pPr>
-            <w:r>
-              <w:rPr>
-                <w:b/>
-                <w:bCs/>
-                <w:noProof/>
-                <w:sz w:val="12"/>
-                <w:szCs w:val="12"/>
-              </w:rPr>
-              <mc:AlternateContent>
-                <mc:Choice Requires="wps">
-                  <w:drawing>
-                    <wp:anchor distT="0" distB="0" distL="114300" distR="114300" simplePos="0" relativeHeight="251673600" behindDoc="0" locked="0" layoutInCell="1" allowOverlap="1" wp14:anchorId="66BCA0B2" wp14:editId="172AB9CD">
-                      <wp:simplePos x="0" y="0"/>
-                      <wp:positionH relativeFrom="column">
-                        <wp:posOffset>934530</wp:posOffset>
-                      </wp:positionH>
-                      <wp:positionV relativeFrom="paragraph">
-                        <wp:posOffset>104965</wp:posOffset>
-                      </wp:positionV>
-                      <wp:extent cx="3056530" cy="0"/>
-                      <wp:effectExtent l="0" t="0" r="0" b="0"/>
-                      <wp:wrapNone/>
-                      <wp:docPr id="8" name="Straight Connector 8"/>
-                      <wp:cNvGraphicFramePr/>
-                      <a:graphic xmlns:a="http://schemas.openxmlformats.org/drawingml/2006/main">
-                        <a:graphicData uri="http://schemas.microsoft.com/office/word/2010/wordprocessingShape">
-                          <wps:wsp>
-                            <wps:cNvCnPr/>
-                            <wps:spPr>
-                              <a:xfrm>
-                                <a:off x="0" y="0"/>
-                                <a:ext cx="3056530" cy="0"/>
-                              </a:xfrm>
-                              <a:prstGeom prst="line">
-                                <a:avLst/>
-                              </a:prstGeom>
-                              <a:ln w="12700"/>
-                            </wps:spPr>
-                            <wps:style>
-                              <a:lnRef idx="1">
-                                <a:schemeClr val="accent1"/>
-                              </a:lnRef>
-                              <a:fillRef idx="0">
-                                <a:schemeClr val="accent1"/>
-                              </a:fillRef>
-                              <a:effectRef idx="0">
-                                <a:schemeClr val="accent1"/>
-                              </a:effectRef>
-                              <a:fontRef idx="minor">
-                                <a:schemeClr val="tx1"/>
-                              </a:fontRef>
-                            </wps:style>
-                            <wps:bodyPr/>
-                          </wps:wsp>
-                        </a:graphicData>
-                      </a:graphic>
-                      <wp14:sizeRelH relativeFrom="margin">
-                        <wp14:pctWidth>0</wp14:pctWidth>
-                      </wp14:sizeRelH>
-                    </wp:anchor>
-                  </w:drawing>
-                </mc:Choice>
-                <mc:Fallback>
-                  <w:pict>
-                    <v:line w14:anchorId="2BB73DCC" id="Straight Connector 8" o:spid="_x0000_s1026" style="position:absolute;z-index:251673600;visibility:visible;mso-wrap-style:square;mso-width-percent:0;mso-wrap-distance-left:9pt;mso-wrap-distance-top:0;mso-wrap-distance-right:9pt;mso-wrap-distance-bottom:0;mso-position-horizontal:absolute;mso-position-horizontal-relative:text;mso-position-vertical:absolute;mso-position-vertical-relative:text;mso-width-percent:0;mso-width-relative:margin" from="73.6pt,8.25pt" to="314.25pt,8.25pt" o:gfxdata="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" strokecolor="#5b9bd5 [3204]" strokeweight="1pt">
-                      <v:stroke joinstyle="miter"/>
-                    </v:line>
-                  </w:pict>
-                </mc:Fallback>
-              </mc:AlternateContent>
-            </w:r>
-            <w:r>
-              <w:rPr>
-                <w:rStyle w:val="IntenseEmphasis"/>
-              </w:rPr>
-              <w:t>ACM SIG-Game</w:t>
-            </w:r>
-          </w:p>
-          <w:p>
-            <w:pPr>
-              <w:spacing w:after="0" w:line="240" w:lineRule="auto"/>
-              <w:ind w:left="360" w:right="180"/>
-              <w:contextualSpacing/>
-              <w:rPr>
-                <w:b/>
-              </w:rPr>
-            </w:pPr>
-            <w:r>
-              <w:rPr>
-                <w:b/>
-              </w:rPr>
-              <w:t>Competitor / Volunteer Developer</w:t>
-            </w:r>
-          </w:p>
-        </w:tc>
-        <w:tc>
-          <w:tcPr>
-            <w:tcW w:w="4345" w:type="dxa"/>
-            <w:shd w:val="clear" w:color="auto" w:fill="auto"/>
-          </w:tcPr>
-          <w:p>
-            <w:pPr>
-              <w:spacing w:after="0" w:line="240" w:lineRule="auto"/>
-              <w:ind w:right="180"/>
-              <w:contextualSpacing/>
-              <w:rPr>
-                <w:b/>
-                <w:bCs/>
-                <w:i/>
-                <w:iCs/>
-              </w:rPr>
-            </w:pPr>
-            <w:r>
-              <w:rPr>
-                <w:b/>
-                <w:bCs/>
-                <w:i/>
-                <w:iCs/>
-              </w:rPr>
-              <w:t>Rolla, MO</w:t>
-            </w:r>
-          </w:p>
-          <w:p>
-            <w:pPr>
-              <w:spacing w:after="0" w:line="240" w:lineRule="auto"/>
-              <w:ind w:right="180"/>
-              <w:rPr>
-                <w:b/>
-                <w:bCs/>
-                <w:i/>
-                <w:iCs/>
-              </w:rPr>
-            </w:pPr>
-            <w:r>
-              <w:rPr>
-                <w:b/>
-                <w:bCs/>
-                <w:i/>
-                <w:iCs/>
-              </w:rPr>
-              <w:t>August 2010 – May 2013 (3 years)</w:t>
-            </w:r>
-          </w:p>
-        </w:tc>
-      </w:tr>
-      <w:tr>
-        <w:tc>
-          <w:tcPr>
-            <w:tcW w:w="10795" w:type="dxa"/>
-            <w:gridSpan w:val="2"/>
-            <w:shd w:val="clear" w:color="auto" w:fill="auto"/>
-          </w:tcPr>
-          <w:p>
-            <w:pPr>
-              <w:numPr>
-                <w:ilvl w:val="0"/>
-                <w:numId w:val="10"/>
+                <w:numId w:val="18"/>
               </w:numPr>
               <w:spacing w:after="0" w:line="240" w:lineRule="auto"/>
               <w:ind w:right="180"/>
               <w:contextualSpacing/>
             </w:pPr>
             <w:r>
-              <w:t>Updated our code generator to expand and improve the limited Java language support.</w:t>
+              <w:t>Orchestrated daily testing of our offshore vendor team, increasing test execution throughput to cover all supported client/OS combinations, as well as development of new automated test cases.</w:t>
             </w:r>
           </w:p>
           <w:p>
             <w:pPr>
               <w:numPr>
                 <w:ilvl w:val="0"/>
-                <w:numId w:val="10"/>
+                <w:numId w:val="18"/>
               </w:numPr>
               <w:spacing w:after="0" w:line="240" w:lineRule="auto"/>
               <w:ind w:right="180"/>
               <w:contextualSpacing/>
             </w:pPr>
             <w:r>
-              <w:t>Revised internal tooling and introduced new standard development tools for the team.</w:t>
-            </w:r>
-          </w:p>
-          <w:p>
-            <w:pPr>
-              <w:numPr>
-                <w:ilvl w:val="0"/>
-                <w:numId w:val="10"/>
-              </w:numPr>
-              <w:spacing w:after="0" w:line="240" w:lineRule="auto"/>
-              <w:ind w:right="180"/>
-              <w:contextualSpacing/>
-            </w:pPr>
-            <w:r>
-              <w:t>Improved testing infrastructure for the backend and client libraries as a class project.</w:t>
+              <w:t xml:space="preserve">Built/maintained several shared critical environments needed by </w:t>
+            </w:r>
+            <w:r>
+              <w:t>team</w:t>
+            </w:r>
+            <w:r>
+              <w:t xml:space="preserve"> to test different customer scenarios.</w:t>
             </w:r>
           </w:p>
         </w:tc>
       </w:tr>
     </w:tbl>
-    <w:p>
-      <w:pPr>
-        <w:pStyle w:val="Heading1"/>
-        <w:spacing w:before="120" w:line="240" w:lineRule="auto"/>
-        <w:ind w:right="180"/>
-      </w:pPr>
-      <w:r>
-        <w:t>Education</w:t>
-      </w:r>
-    </w:p>
     <w:tbl>
       <w:tblPr>
-        <w:tblW w:w="10800" w:type="dxa"/>
-        <w:tblLayout w:type="fixed"/>
+        <w:tblStyle w:val="TableGrid"/>
+        <w:tblW w:w="0" w:type="auto"/>
+        <w:tblBorders>
+          <w:top w:val="none" w:sz="0" w:space="0" w:color="auto"/>
+          <w:left w:val="none" w:sz="0" w:space="0" w:color="auto"/>
+          <w:bottom w:val="none" w:sz="0" w:space="0" w:color="auto"/>
+          <w:right w:val="none" w:sz="0" w:space="0" w:color="auto"/>
+          <w:insideH w:val="none" w:sz="0" w:space="0" w:color="auto"/>
+          <w:insideV w:val="none" w:sz="0" w:space="0" w:color="auto"/>
+        </w:tblBorders>
         <w:tblLook w:val="04A0" w:firstRow="1" w:lastRow="0" w:firstColumn="1" w:lastColumn="0" w:noHBand="0" w:noVBand="1"/>
       </w:tblPr>
       <w:tblGrid>
-        <w:gridCol w:w="6420"/>
-        <w:gridCol w:w="4380"/>
+        <w:gridCol w:w="3510"/>
+        <w:gridCol w:w="3600"/>
+        <w:gridCol w:w="3690"/>
       </w:tblGrid>
       <w:tr>
         <w:tc>
           <w:tcPr>
-            <w:tcW w:w="6420" w:type="dxa"/>
-            <w:shd w:val="clear" w:color="auto" w:fill="auto"/>
+            <w:tcW w:w="3510" w:type="dxa"/>
           </w:tcPr>
           <w:p>
             <w:pPr>
-              <w:spacing w:after="0" w:line="240" w:lineRule="auto"/>
-              <w:ind w:right="180"/>
-            </w:pPr>
-            <w:r>
-              <w:rPr>
-                <w:rStyle w:val="IntenseEmphasis"/>
-              </w:rPr>
-              <w:t>Missouri University of Science and Technology</w:t>
-            </w:r>
-            <w:r>
-              <w:t xml:space="preserve"> (Rolla, MO)</w:t>
-            </w:r>
-            <w:r>
+              <w:pStyle w:val="Heading1"/>
+              <w:spacing w:before="120"/>
               <w:rPr>
                 <w:b/>
                 <w:bCs/>
-                <w:noProof/>
-                <w:sz w:val="12"/>
-                <w:szCs w:val="12"/>
-              </w:rPr>
-              <w:t xml:space="preserve"> </w:t>
+              </w:rPr>
+            </w:pPr>
+            <w:r>
+              <w:rPr>
+                <w:b/>
+                <w:bCs/>
+              </w:rPr>
+              <w:t>Volunteering</w:t>
+            </w:r>
+            <w:r>
+              <w:rPr>
+                <w:b/>
+                <w:bCs/>
+              </w:rPr>
+              <w:t xml:space="preserve"> (Microsoft)</w:t>
             </w:r>
           </w:p>
         </w:tc>
         <w:tc>
           <w:tcPr>
-            <w:tcW w:w="4380" w:type="dxa"/>
-            <w:shd w:val="clear" w:color="auto" w:fill="auto"/>
+            <w:tcW w:w="3600" w:type="dxa"/>
           </w:tcPr>
           <w:p>
             <w:pPr>
-              <w:spacing w:after="0" w:line="240" w:lineRule="auto"/>
-              <w:ind w:right="180"/>
+              <w:pStyle w:val="Heading1"/>
+              <w:spacing w:before="120"/>
               <w:rPr>
                 <w:b/>
                 <w:bCs/>
-                <w:i/>
-                <w:iCs/>
               </w:rPr>
             </w:pPr>
             <w:r>
               <w:rPr>
                 <w:b/>
                 <w:bCs/>
-                <w:noProof/>
-                <w:sz w:val="12"/>
-                <w:szCs w:val="12"/>
-              </w:rPr>
-              <mc:AlternateContent>
-                <mc:Choice Requires="wps">
-                  <w:drawing>
-                    <wp:anchor distT="0" distB="0" distL="114300" distR="114300" simplePos="0" relativeHeight="251675648" behindDoc="0" locked="0" layoutInCell="1" allowOverlap="1" wp14:anchorId="2EB4338B" wp14:editId="4723727F">
-                      <wp:simplePos x="0" y="0"/>
-                      <wp:positionH relativeFrom="column">
-                        <wp:posOffset>-733340</wp:posOffset>
-                      </wp:positionH>
-                      <wp:positionV relativeFrom="paragraph">
-                        <wp:posOffset>95032</wp:posOffset>
-                      </wp:positionV>
-                      <wp:extent cx="640857" cy="0"/>
-                      <wp:effectExtent l="0" t="0" r="0" b="0"/>
-                      <wp:wrapNone/>
-                      <wp:docPr id="9" name="Straight Connector 9"/>
-                      <wp:cNvGraphicFramePr/>
-                      <a:graphic xmlns:a="http://schemas.openxmlformats.org/drawingml/2006/main">
-                        <a:graphicData uri="http://schemas.microsoft.com/office/word/2010/wordprocessingShape">
-                          <wps:wsp>
-                            <wps:cNvCnPr/>
-                            <wps:spPr>
-                              <a:xfrm>
-                                <a:off x="0" y="0"/>
-                                <a:ext cx="640857" cy="0"/>
-                              </a:xfrm>
-                              <a:prstGeom prst="line">
-                                <a:avLst/>
-                              </a:prstGeom>
-                              <a:ln w="12700"/>
-                            </wps:spPr>
-                            <wps:style>
-                              <a:lnRef idx="1">
-                                <a:schemeClr val="accent1"/>
-                              </a:lnRef>
-                              <a:fillRef idx="0">
-                                <a:schemeClr val="accent1"/>
-                              </a:fillRef>
-                              <a:effectRef idx="0">
-                                <a:schemeClr val="accent1"/>
-                              </a:effectRef>
-                              <a:fontRef idx="minor">
-                                <a:schemeClr val="tx1"/>
-                              </a:fontRef>
-                            </wps:style>
-                            <wps:bodyPr/>
-                          </wps:wsp>
-                        </a:graphicData>
-                      </a:graphic>
-                      <wp14:sizeRelH relativeFrom="margin">
-                        <wp14:pctWidth>0</wp14:pctWidth>
-                      </wp14:sizeRelH>
-                    </wp:anchor>
-                  </w:drawing>
-                </mc:Choice>
-                <mc:Fallback>
-                  <w:pict>
-                    <v:line w14:anchorId="018FACDC" id="Straight Connector 9" o:spid="_x0000_s1026" style="position:absolute;z-index:251675648;visibility:visible;mso-wrap-style:square;mso-width-percent:0;mso-wrap-distance-left:9pt;mso-wrap-distance-top:0;mso-wrap-distance-right:9pt;mso-wrap-distance-bottom:0;mso-position-horizontal:absolute;mso-position-horizontal-relative:text;mso-position-vertical:absolute;mso-position-vertical-relative:text;mso-width-percent:0;mso-width-relative:margin" from="-57.75pt,7.5pt" to="-7.3pt,7.5pt" o:gfxdata="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" strokecolor="#5b9bd5 [3204]" strokeweight="1pt">
-                      <v:stroke joinstyle="miter"/>
-                    </v:line>
-                  </w:pict>
-                </mc:Fallback>
-              </mc:AlternateContent>
-            </w:r>
-            <w:r>
-              <w:rPr>
-                <w:b/>
-                <w:bCs/>
-                <w:i/>
-                <w:iCs/>
-              </w:rPr>
-              <w:t>August 2009 – May 2013 (4 years)</w:t>
+              </w:rPr>
+              <w:t>Volunteering</w:t>
             </w:r>
           </w:p>
         </w:tc>
-      </w:tr>
-      <w:tr>
         <w:tc>
           <w:tcPr>
-            <w:tcW w:w="10800" w:type="dxa"/>
-            <w:gridSpan w:val="2"/>
-            <w:shd w:val="clear" w:color="auto" w:fill="auto"/>
+            <w:tcW w:w="3690" w:type="dxa"/>
           </w:tcPr>
           <w:p>
             <w:pPr>
-              <w:spacing w:after="0" w:line="240" w:lineRule="auto"/>
-              <w:ind w:right="180"/>
+              <w:pStyle w:val="Heading1"/>
+              <w:spacing w:before="120"/>
+              <w:rPr>
+                <w:b/>
+                <w:bCs/>
+              </w:rPr>
             </w:pPr>
             <w:r>
               <w:rPr>
                 <w:b/>
-              </w:rPr>
-              <w:t xml:space="preserve">B.S. </w:t>
-            </w:r>
-            <w:r>
-              <w:rPr>
-                <w:b/>
-              </w:rPr>
-              <w:t xml:space="preserve">in </w:t>
-            </w:r>
-            <w:r>
-              <w:rPr>
-                <w:b/>
-              </w:rPr>
-              <w:t>Computer Science</w:t>
-            </w:r>
-            <w:r>
-              <w:rPr>
-                <w:b/>
-              </w:rPr>
-              <w:t>,</w:t>
-            </w:r>
-            <w:r>
-              <w:rPr>
-                <w:b/>
-              </w:rPr>
-              <w:t xml:space="preserve"> </w:t>
-            </w:r>
-            <w:r>
-              <w:rPr>
-                <w:b/>
-              </w:rPr>
-              <w:t xml:space="preserve">B.S. </w:t>
-            </w:r>
-            <w:r>
-              <w:rPr>
-                <w:b/>
-              </w:rPr>
-              <w:t xml:space="preserve">in </w:t>
-            </w:r>
-            <w:r>
-              <w:rPr>
-                <w:b/>
-              </w:rPr>
-              <w:t>Computer Engineering</w:t>
-            </w:r>
-            <w:r>
-              <w:rPr>
-                <w:b/>
-              </w:rPr>
-              <w:t>,</w:t>
-            </w:r>
-            <w:r>
-              <w:t xml:space="preserve"> </w:t>
-            </w:r>
-            <w:r>
-              <w:t>Minor in Mathematics</w:t>
+                <w:bCs/>
+              </w:rPr>
+              <w:t>Internships</w:t>
             </w:r>
           </w:p>
         </w:tc>
       </w:tr>
     </w:tbl>
-    <w:p>
-      <w:pPr>
-        <w:pStyle w:val="Heading1"/>
-        <w:spacing w:before="120" w:line="240" w:lineRule="auto"/>
-        <w:ind w:right="187"/>
-      </w:pPr>
-      <w:r>
-        <w:t>Interests</w:t>
-      </w:r>
-    </w:p>
     <w:tbl>
       <w:tblPr>
         <w:tblW w:w="10795" w:type="dxa"/>
@@ -2714,13 +1712,10 @@
               <w:ind w:left="300" w:right="180"/>
             </w:pPr>
             <w:r>
-              <w:t>Recruiting</w:t>
-            </w:r>
-            <w:r>
-              <w:t>/</w:t>
-            </w:r>
-            <w:r>
-              <w:t>Mentoring</w:t>
+              <w:t xml:space="preserve">Head Recruiter </w:t>
+            </w:r>
+            <w:r>
+              <w:t>at University</w:t>
             </w:r>
           </w:p>
           <w:p>
@@ -2734,7 +1729,19 @@
               <w:ind w:left="300" w:right="180"/>
             </w:pPr>
             <w:r>
-              <w:t>Skiing, Soccer, Bouldering</w:t>
+              <w:t>Coordinator for</w:t>
+            </w:r>
+            <w:r>
+              <w:t xml:space="preserve"> </w:t>
+            </w:r>
+            <w:r>
+              <w:t xml:space="preserve">Intern </w:t>
+            </w:r>
+            <w:r>
+              <w:t>r</w:t>
+            </w:r>
+            <w:r>
+              <w:t>etention</w:t>
             </w:r>
           </w:p>
           <w:p>
@@ -2748,7 +1755,56 @@
               <w:ind w:left="300" w:right="180"/>
             </w:pPr>
             <w:r>
-              <w:t>Trumpet (Concert, Jazz)</w:t>
+              <w:t xml:space="preserve">Maker Garage </w:t>
+            </w:r>
+            <w:r>
+              <w:t>(</w:t>
+            </w:r>
+            <w:r>
+              <w:t>Drones</w:t>
+            </w:r>
+            <w:r>
+              <w:t>)</w:t>
+            </w:r>
+            <w:r>
+              <w:br/>
+            </w:r>
+            <w:r>
+              <w:t>Chapter Lead</w:t>
+            </w:r>
+          </w:p>
+          <w:p>
+            <w:pPr>
+              <w:pStyle w:val="ListParagraph"/>
+              <w:numPr>
+                <w:ilvl w:val="0"/>
+                <w:numId w:val="23"/>
+              </w:numPr>
+              <w:spacing w:after="0" w:line="240" w:lineRule="auto"/>
+              <w:ind w:left="300" w:right="180"/>
+            </w:pPr>
+            <w:r>
+              <w:t>2014 Hackathon project was successful and developed into full CRM product feature.</w:t>
+            </w:r>
+          </w:p>
+          <w:p>
+            <w:pPr>
+              <w:pStyle w:val="ListParagraph"/>
+              <w:numPr>
+                <w:ilvl w:val="0"/>
+                <w:numId w:val="23"/>
+              </w:numPr>
+              <w:spacing w:after="0" w:line="240" w:lineRule="auto"/>
+              <w:ind w:left="300" w:right="180"/>
+            </w:pPr>
+            <w:r>
+              <w:t>2016 Hackathon project (AR) awarded by Senior</w:t>
+            </w:r>
+            <w:r>
+              <w:t xml:space="preserve"> </w:t>
+            </w:r>
+            <w:r>
+              <w:t>Leadership and demoed to U.S. DoD.</w:t>
             </w:r>
           </w:p>
         </w:tc>
@@ -2765,19 +1821,10 @@
                 <w:numId w:val="23"/>
               </w:numPr>
               <w:spacing w:after="0" w:line="240" w:lineRule="auto"/>
-              <w:ind w:left="256" w:right="180"/>
+              <w:ind w:left="300" w:right="180"/>
             </w:pPr>
             <w:r>
-              <w:t>Maker</w:t>
-            </w:r>
-            <w:r>
-              <w:t>/</w:t>
-            </w:r>
-            <w:r>
-              <w:t>LEDs</w:t>
-            </w:r>
-            <w:r>
-              <w:t>/Electronics</w:t>
+              <w:t>Volunteer AP CS Teacher at Issaquah High School (TEALS)</w:t>
             </w:r>
           </w:p>
           <w:p>
@@ -2791,7 +1838,28 @@
               <w:ind w:left="256" w:right="180"/>
             </w:pPr>
             <w:r>
-              <w:t>Puzzles &amp; Coding Challenges</w:t>
+              <w:t xml:space="preserve">Volunteer </w:t>
+            </w:r>
+            <w:r>
+              <w:t xml:space="preserve">Game </w:t>
+            </w:r>
+            <w:r>
+              <w:t xml:space="preserve">Developer </w:t>
+            </w:r>
+            <w:r>
+              <w:t>for</w:t>
+            </w:r>
+            <w:r>
+              <w:t xml:space="preserve"> </w:t>
+            </w:r>
+            <w:r>
+              <w:t>local ACM Cod</w:t>
+            </w:r>
+            <w:r>
+              <w:t>ing</w:t>
+            </w:r>
+            <w:r>
+              <w:t xml:space="preserve"> Competition</w:t>
             </w:r>
           </w:p>
           <w:p>
@@ -2805,7 +1873,47 @@
               <w:ind w:left="256" w:right="180"/>
             </w:pPr>
             <w:r>
-              <w:t>Teaching (and Learning!)</w:t>
+              <w:t xml:space="preserve">Life Member of </w:t>
+            </w:r>
+            <w:r>
+              <w:t>KKΨ</w:t>
+            </w:r>
+            <w:r>
+              <w:t xml:space="preserve"> (</w:t>
+            </w:r>
+            <w:r>
+              <w:t>Honorary Band Service</w:t>
+            </w:r>
+            <w:r>
+              <w:t xml:space="preserve"> Fraternity)</w:t>
+            </w:r>
+          </w:p>
+          <w:p>
+            <w:pPr>
+              <w:pStyle w:val="ListParagraph"/>
+              <w:numPr>
+                <w:ilvl w:val="0"/>
+                <w:numId w:val="23"/>
+              </w:numPr>
+              <w:spacing w:after="0" w:line="240" w:lineRule="auto"/>
+              <w:ind w:left="256" w:right="180"/>
+            </w:pPr>
+            <w:r>
+              <w:t>Volunteer First-responder and Stage Lead in Harm Reduction (local shows up to 30k patrons)</w:t>
+            </w:r>
+          </w:p>
+          <w:p>
+            <w:pPr>
+              <w:pStyle w:val="ListParagraph"/>
+              <w:numPr>
+                <w:ilvl w:val="0"/>
+                <w:numId w:val="23"/>
+              </w:numPr>
+              <w:spacing w:after="0" w:line="240" w:lineRule="auto"/>
+              <w:ind w:left="256" w:right="180"/>
+            </w:pPr>
+            <w:r>
+              <w:t>CPR, AED, and First Aid Certified</w:t>
             </w:r>
           </w:p>
         </w:tc>
@@ -2825,7 +1933,19 @@
               <w:ind w:left="256" w:right="180"/>
             </w:pPr>
             <w:r>
-              <w:t>InfoSec, Privacy, Human Rights</w:t>
+              <w:t xml:space="preserve">Programming </w:t>
+            </w:r>
+            <w:r>
+              <w:t>Internship at Electric Coop</w:t>
+            </w:r>
+            <w:r>
+              <w:t xml:space="preserve">, working on </w:t>
+            </w:r>
+            <w:r>
+              <w:t>Smart Meter</w:t>
+            </w:r>
+            <w:r>
+              <w:t xml:space="preserve"> dashboards + predictions.</w:t>
             </w:r>
           </w:p>
           <w:p>
@@ -2839,7 +1959,19 @@
               <w:ind w:left="256" w:right="180"/>
             </w:pPr>
             <w:r>
-              <w:t>Hackathons, micro-projects</w:t>
+              <w:t xml:space="preserve">Hired </w:t>
+            </w:r>
+            <w:r>
+              <w:t>as p</w:t>
+            </w:r>
+            <w:r>
+              <w:t>art-time Dev</w:t>
+            </w:r>
+            <w:r>
+              <w:t>eloper to continue working during school</w:t>
+            </w:r>
+            <w:r>
+              <w:t>.</w:t>
             </w:r>
           </w:p>
           <w:p>
@@ -2853,69 +1985,59 @@
               <w:ind w:left="256" w:right="180"/>
             </w:pPr>
             <w:r>
-              <w:t>Right-to-repair</w:t>
-            </w:r>
-            <w:r>
-              <w:t xml:space="preserve">, </w:t>
-            </w:r>
-            <w:r>
-              <w:t>sustainability</w:t>
+              <w:t>Undergraduate Research Assistant, work</w:t>
+            </w:r>
+            <w:r>
+              <w:t>ed on</w:t>
+            </w:r>
+            <w:r>
+              <w:t xml:space="preserve"> a</w:t>
+            </w:r>
+            <w:r>
+              <w:t xml:space="preserve"> </w:t>
+            </w:r>
+            <w:r>
+              <w:t>3D slicer for a</w:t>
+            </w:r>
+            <w:r>
+              <w:t xml:space="preserve"> 6-axis robot arm </w:t>
+            </w:r>
+            <w:r>
+              <w:t>which use</w:t>
+            </w:r>
+            <w:r>
+              <w:t>d</w:t>
+            </w:r>
+            <w:r>
+              <w:t xml:space="preserve"> a </w:t>
+            </w:r>
+            <w:r>
+              <w:t xml:space="preserve">laser </w:t>
+            </w:r>
+            <w:r>
+              <w:t xml:space="preserve">to perform </w:t>
+            </w:r>
+            <w:r>
+              <w:t xml:space="preserve">deposition </w:t>
+            </w:r>
+            <w:r>
+              <w:t>of powdered metals.</w:t>
             </w:r>
           </w:p>
         </w:tc>
       </w:tr>
     </w:tbl>
     <w:p>
-      <w:pPr>
-        <w:pStyle w:val="Heading1"/>
-        <w:spacing w:before="120" w:line="240" w:lineRule="auto"/>
-        <w:ind w:right="180"/>
-      </w:pPr>
       <w:r>
-        <w:t>Certifications &amp; Honors</w:t>
-      </w:r>
-    </w:p>
-    <w:p>
-      <w:pPr>
-        <w:pStyle w:val="ListParagraph"/>
-        <w:numPr>
-          <w:ilvl w:val="0"/>
-          <w:numId w:val="24"/>
-        </w:numPr>
-        <w:spacing w:after="0" w:line="240" w:lineRule="auto"/>
-        <w:ind w:right="180"/>
-      </w:pPr>
-      <w:r>
-        <w:t xml:space="preserve">Life Member of Kappa </w:t>
-      </w:r>
-      <w:proofErr w:type="spellStart"/>
-      <w:r>
-        <w:t>Kappa</w:t>
-      </w:r>
-      <w:proofErr w:type="spellEnd"/>
-      <w:r>
-        <w:t xml:space="preserve"> Psi, the Honorary Band Service Fraternity</w:t>
-      </w:r>
-    </w:p>
-    <w:p>
-      <w:pPr>
-        <w:pStyle w:val="ListParagraph"/>
-        <w:numPr>
-          <w:ilvl w:val="0"/>
-          <w:numId w:val="24"/>
-        </w:numPr>
-        <w:spacing w:after="0" w:line="240" w:lineRule="auto"/>
-        <w:ind w:right="180"/>
-      </w:pPr>
-      <w:r>
-        <w:t>CPR, AED, and First Aid Certified</w:t>
+        <w:lastRenderedPageBreak/>
+        <w:t>This page left blank.</w:t>
       </w:r>
     </w:p>
     <w:sectPr>
       <w:headerReference w:type="default" r:id="rId9"/>
       <w:footerReference w:type="default" r:id="rId10"/>
       <w:pgSz w:w="12240" w:h="15840"/>
-      <w:pgMar w:top="720" w:right="720" w:bottom="720" w:left="720" w:header="720" w:footer="0" w:gutter="0"/>
+      <w:pgMar w:top="288" w:right="720" w:bottom="288" w:left="720" w:header="720" w:footer="0" w:gutter="0"/>
       <w:cols w:space="720"/>
       <w:docGrid w:linePitch="360"/>
     </w:sectPr>
@@ -2945,54 +2067,24 @@
       </w:r>
     </w:p>
   </w:endnote>
+  <w:endnote w:type="continuationNotice" w:id="1">
+    <w:p>
+      <w:pPr>
+        <w:spacing w:after="0" w:line="240" w:lineRule="auto"/>
+      </w:pPr>
+    </w:p>
+  </w:endnote>
 </w:endnotes>
 </file>
 
 <file path=word/footer1.xml><?xml version="1.0" encoding="utf-8"?>
 <w:ftr xmlns:wpc="http://schemas.microsoft.com/office/word/2010/wordprocessingCanvas" xmlns:cx="http://schemas.microsoft.com/office/drawing/2014/chartex" xmlns:cx1="http://schemas.microsoft.com/office/drawing/2015/9/8/chartex" xmlns:cx2="http://schemas.microsoft.com/office/drawing/2015/10/21/chartex" xmlns:cx3="http://schemas.microsoft.com/office/drawing/2016/5/9/chartex" xmlns:cx4="http://schemas.microsoft.com/office/drawing/2016/5/10/chartex" xmlns:cx5="http://schemas.microsoft.com/office/drawing/2016/5/11/chartex" xmlns:cx6="http://schemas.microsoft.com/office/drawing/2016/5/12/chartex" xmlns:cx7="http://schemas.microsoft.com/office/drawing/2016/5/13/chartex" xmlns:cx8="http://schemas.microsoft.com/office/drawing/2016/5/14/chartex" xmlns:mc="http://schemas.openxmlformats.org/markup-compatibility/2006" xmlns:aink="http://schemas.microsoft.com/office/drawing/2016/ink" xmlns:am3d="http://schemas.microsoft.com/office/drawing/2017/model3d" xmlns:o="urn:schemas-microsoft-com:office:office" xmlns:oel="http://schemas.microsoft.com/office/2019/extlst" xmlns:r="http://schemas.openxmlformats.org/officeDocument/2006/relationships" xmlns:m="http://schemas.openxmlformats.org/officeDocument/2006/math" xmlns:v="urn:schemas-microsoft-com:vml" xmlns:wp14="http://schemas.microsoft.com/office/word/2010/wordprocessingDrawing" xmlns:wp="http://schemas.openxmlformats.org/drawingml/2006/wordprocessingDrawing" xmlns:w10="urn:schemas-microsoft-com:office:word" xmlns:w="http://schemas.openxmlformats.org/wordprocessingml/2006/main" xmlns:w14="http://schemas.microsoft.com/office/word/2010/wordml" xmlns:w15="http://schemas.microsoft.com/office/word/2012/wordml" xmlns:w16cex="http://schemas.microsoft.com/office/word/2018/wordml/cex" xmlns:w16cid="http://schemas.microsoft.com/office/word/2016/wordml/cid" xmlns:w16="http://schemas.microsoft.com/office/word/2018/wordml" xmlns:w16sdtdh="http://schemas.microsoft.com/office/word/2020/wordml/sdtdatahash" xmlns:w16se="http://schemas.microsoft.com/office/word/2015/wordml/symex" xmlns:wpg="http://schemas.microsoft.com/office/word/2010/wordprocessingGroup" xmlns:wpi="http://schemas.microsoft.com/office/word/2010/wordprocessingInk" xmlns:wne="http://schemas.microsoft.com/office/word/2006/wordml" xmlns:wps="http://schemas.microsoft.com/office/word/2010/wordprocessingShape" mc:Ignorable="w14 w15 w16se w16cid w16 w16cex w16sdtdh wp14">
-  <w:sdt>
-    <w:sdtPr>
-      <w:id w:val="1329638821"/>
-      <w:docPartObj>
-        <w:docPartGallery w:val="Page Numbers (Bottom of Page)"/>
-        <w:docPartUnique/>
-      </w:docPartObj>
-    </w:sdtPr>
-    <w:sdtEndPr>
-      <w:rPr>
-        <w:noProof/>
-      </w:rPr>
-    </w:sdtEndPr>
-    <w:sdtContent>
-      <w:p>
-        <w:pPr>
-          <w:pStyle w:val="Footer"/>
-          <w:jc w:val="right"/>
-        </w:pPr>
-        <w:r>
-          <w:fldChar w:fldCharType="begin"/>
-        </w:r>
-        <w:r>
-          <w:instrText xml:space="preserve"> PAGE   \* MERGEFORMAT </w:instrText>
-        </w:r>
-        <w:r>
-          <w:fldChar w:fldCharType="separate"/>
-        </w:r>
-        <w:r>
-          <w:rPr>
-            <w:noProof/>
-          </w:rPr>
-          <w:t>2</w:t>
-        </w:r>
-        <w:r>
-          <w:rPr>
-            <w:noProof/>
-          </w:rPr>
-          <w:fldChar w:fldCharType="end"/>
-        </w:r>
-      </w:p>
-    </w:sdtContent>
-  </w:sdt>
+  <w:p>
+    <w:pPr>
+      <w:pStyle w:val="Footer"/>
+      <w:jc w:val="right"/>
+    </w:pPr>
+  </w:p>
   <w:p>
     <w:pPr>
       <w:pStyle w:val="Footer"/>
@@ -3021,6 +2113,13 @@
       <w:r>
         <w:continuationSeparator/>
       </w:r>
+    </w:p>
+  </w:footnote>
+  <w:footnote w:type="continuationNotice" w:id="1">
+    <w:p>
+      <w:pPr>
+        <w:spacing w:after="0" w:line="240" w:lineRule="auto"/>
+      </w:pPr>
     </w:p>
   </w:footnote>
 </w:footnotes>
@@ -3053,7 +2152,7 @@
 <w:numbering xmlns:wpc="http://schemas.microsoft.com/office/word/2010/wordprocessingCanvas" xmlns:cx="http://schemas.microsoft.com/office/drawing/2014/chartex" xmlns:cx1="http://schemas.microsoft.com/office/drawing/2015/9/8/chartex" xmlns:cx2="http://schemas.microsoft.com/office/drawing/2015/10/21/chartex" xmlns:cx3="http://schemas.microsoft.com/office/drawing/2016/5/9/chartex" xmlns:cx4="http://schemas.microsoft.com/office/drawing/2016/5/10/chartex" xmlns:cx5="http://schemas.microsoft.com/office/drawing/2016/5/11/chartex" xmlns:cx6="http://schemas.microsoft.com/office/drawing/2016/5/12/chartex" xmlns:cx7="http://schemas.microsoft.com/office/drawing/2016/5/13/chartex" xmlns:cx8="http://schemas.microsoft.com/office/drawing/2016/5/14/chartex" xmlns:mc="http://schemas.openxmlformats.org/markup-compatibility/2006" xmlns:aink="http://schemas.microsoft.com/office/drawing/2016/ink" xmlns:am3d="http://schemas.microsoft.com/office/drawing/2017/model3d" xmlns:o="urn:schemas-microsoft-com:office:office" xmlns:oel="http://schemas.microsoft.com/office/2019/extlst" xmlns:r="http://schemas.openxmlformats.org/officeDocument/2006/relationships" xmlns:m="http://schemas.openxmlformats.org/officeDocument/2006/math" xmlns:v="urn:schemas-microsoft-com:vml" xmlns:wp14="http://schemas.microsoft.com/office/word/2010/wordprocessingDrawing" xmlns:wp="http://schemas.openxmlformats.org/drawingml/2006/wordprocessingDrawing" xmlns:w10="urn:schemas-microsoft-com:office:word" xmlns:w="http://schemas.openxmlformats.org/wordprocessingml/2006/main" xmlns:w14="http://schemas.microsoft.com/office/word/2010/wordml" xmlns:w15="http://schemas.microsoft.com/office/word/2012/wordml" xmlns:w16cex="http://schemas.microsoft.com/office/word/2018/wordml/cex" xmlns:w16cid="http://schemas.microsoft.com/office/word/2016/wordml/cid" xmlns:w16="http://schemas.microsoft.com/office/word/2018/wordml" xmlns:w16sdtdh="http://schemas.microsoft.com/office/word/2020/wordml/sdtdatahash" xmlns:w16se="http://schemas.microsoft.com/office/word/2015/wordml/symex" xmlns:wpg="http://schemas.microsoft.com/office/word/2010/wordprocessingGroup" xmlns:wpi="http://schemas.microsoft.com/office/word/2010/wordprocessingInk" xmlns:wne="http://schemas.microsoft.com/office/word/2006/wordml" xmlns:wps="http://schemas.microsoft.com/office/word/2010/wordprocessingShape" mc:Ignorable="w14 w15 w16se w16cid w16 w16cex w16sdtdh wp14">
   <w:numPicBullet w:numPicBulletId="0">
     <w:pict>
-      <v:rect id="_x0000_i1134" style="width:0;height:1.5pt" o:hralign="center" o:bullet="t" o:hrstd="t" o:hr="t" fillcolor="#a0a0a0" stroked="f"/>
+      <v:rect id="_x0000_i1041" style="width:0;height:1.5pt" o:hralign="center" o:bullet="t" o:hrstd="t" o:hr="t" fillcolor="#a0a0a0" stroked="f"/>
     </w:pict>
   </w:numPicBullet>
   <w:abstractNum w:abstractNumId="0" w15:restartNumberingAfterBreak="0">
@@ -6501,6 +5600,7 @@
   <w:style w:type="character" w:default="1" w:styleId="DefaultParagraphFont">
     <w:name w:val="Default Paragraph Font"/>
     <w:uiPriority w:val="1"/>
+    <w:semiHidden/>
     <w:unhideWhenUsed/>
   </w:style>
   <w:style w:type="table" w:default="1" w:styleId="TableNormal">

</xml_diff>

<commit_message>
update resume with linkedin
</commit_message>
<xml_diff>
--- a/Rory O Hayes - Resume.docx
+++ b/Rory O Hayes - Resume.docx
@@ -4,53 +4,70 @@
   <w:body>
     <w:tbl>
       <w:tblPr>
-        <w:tblpPr w:leftFromText="180" w:rightFromText="180" w:vertAnchor="page" w:tblpY="581"/>
-        <w:tblW w:w="0" w:type="auto"/>
+        <w:tblpPr w:leftFromText="180" w:rightFromText="180" w:vertAnchor="page" w:horzAnchor="margin" w:tblpY="473"/>
+        <w:tblW w:w="11160" w:type="dxa"/>
+        <w:tblLayout w:type="fixed"/>
         <w:tblLook w:val="04A0" w:firstRow="1" w:lastRow="0" w:firstColumn="1" w:lastColumn="0" w:noHBand="0" w:noVBand="1"/>
       </w:tblPr>
       <w:tblGrid>
-        <w:gridCol w:w="2985"/>
-        <w:gridCol w:w="4485"/>
-        <w:gridCol w:w="3264"/>
+        <w:gridCol w:w="3420"/>
+        <w:gridCol w:w="4410"/>
+        <w:gridCol w:w="3330"/>
       </w:tblGrid>
       <w:tr>
         <w:trPr>
-          <w:trHeight w:val="300"/>
+          <w:trHeight w:val="709"/>
         </w:trPr>
         <w:tc>
           <w:tcPr>
-            <w:tcW w:w="2985" w:type="dxa"/>
+            <w:tcW w:w="3420" w:type="dxa"/>
           </w:tcPr>
           <w:p>
             <w:pPr>
               <w:pStyle w:val="Header"/>
+              <w:spacing w:line="240" w:lineRule="auto"/>
               <w:ind w:left="-120"/>
               <w:rPr>
+                <w:color w:val="0563C1"/>
+                <w:u w:val="single"/>
                 <w:lang w:val="en-US"/>
               </w:rPr>
             </w:pPr>
             <w:r>
-              <w:fldChar w:fldCharType="begin"/>
-            </w:r>
-            <w:r>
-              <w:instrText xml:space="preserve"> HYPERLINK "https://roryhay.es" </w:instrText>
-            </w:r>
-            <w:r>
-              <w:fldChar w:fldCharType="separate"/>
-            </w:r>
-            <w:r>
-              <w:rPr>
-                <w:rStyle w:val="Hyperlink"/>
-              </w:rPr>
-              <w:t>https://roryhay.es</w:t>
-            </w:r>
-            <w:r>
-              <w:fldChar w:fldCharType="end"/>
-            </w:r>
-            <w:r>
               <w:br/>
             </w:r>
-            <w:hyperlink r:id="rId7">
+            <w:r>
+              <w:rPr>
+                <w:lang w:val="en-US"/>
+              </w:rPr>
+              <w:t xml:space="preserve">         </w:t>
+            </w:r>
+            <w:r>
+              <w:rPr>
+                <w:lang w:val="en-US"/>
+              </w:rPr>
+              <w:t xml:space="preserve">     </w:t>
+            </w:r>
+            <w:r>
+              <w:rPr>
+                <w:lang w:val="en-US"/>
+              </w:rPr>
+              <w:t xml:space="preserve">   </w:t>
+            </w:r>
+            <w:r>
+              <w:rPr>
+                <w:rFonts w:ascii="Font Awesome 6 Free Regular" w:hAnsi="Font Awesome 6 Free Regular"/>
+                <w:lang w:val="en-US"/>
+              </w:rPr>
+              <w:t>✉</w:t>
+            </w:r>
+            <w:r>
+              <w:rPr>
+                <w:lang w:val="en-US"/>
+              </w:rPr>
+              <w:t xml:space="preserve"> </w:t>
+            </w:r>
+            <w:hyperlink r:id="rId7" w:history="1">
               <w:r>
                 <w:rPr>
                   <w:rStyle w:val="Hyperlink"/>
@@ -63,7 +80,7 @@
         </w:tc>
         <w:tc>
           <w:tcPr>
-            <w:tcW w:w="4485" w:type="dxa"/>
+            <w:tcW w:w="4410" w:type="dxa"/>
             <w:shd w:val="clear" w:color="auto" w:fill="auto"/>
           </w:tcPr>
           <w:p>
@@ -125,15 +142,15 @@
               <mc:AlternateContent>
                 <mc:Choice Requires="wps">
                   <w:drawing>
-                    <wp:anchor distT="0" distB="0" distL="114300" distR="114300" simplePos="0" relativeHeight="251658240" behindDoc="0" locked="0" layoutInCell="1" allowOverlap="1" wp14:anchorId="514F8173" wp14:editId="6C5EA335">
+                    <wp:anchor distT="0" distB="0" distL="114300" distR="114300" simplePos="0" relativeHeight="251664389" behindDoc="0" locked="0" layoutInCell="1" allowOverlap="1" wp14:anchorId="3D8647ED" wp14:editId="0EEB7A4B">
                       <wp:simplePos x="0" y="0"/>
                       <wp:positionH relativeFrom="column">
-                        <wp:posOffset>355600</wp:posOffset>
+                        <wp:posOffset>315290</wp:posOffset>
                       </wp:positionH>
                       <wp:positionV relativeFrom="paragraph">
-                        <wp:posOffset>29210</wp:posOffset>
+                        <wp:posOffset>31115</wp:posOffset>
                       </wp:positionV>
-                      <wp:extent cx="1869440" cy="0"/>
+                      <wp:extent cx="1901727" cy="0"/>
                       <wp:effectExtent l="0" t="0" r="0" b="0"/>
                       <wp:wrapNone/>
                       <wp:docPr id="1" name="Straight Connector 1"/>
@@ -145,7 +162,7 @@
                             <wps:spPr>
                               <a:xfrm>
                                 <a:off x="0" y="0"/>
-                                <a:ext cx="1869440" cy="0"/>
+                                <a:ext cx="1901727" cy="0"/>
                               </a:xfrm>
                               <a:prstGeom prst="line">
                                 <a:avLst/>
@@ -170,12 +187,15 @@
                           </wps:wsp>
                         </a:graphicData>
                       </a:graphic>
+                      <wp14:sizeRelH relativeFrom="margin">
+                        <wp14:pctWidth>0</wp14:pctWidth>
+                      </wp14:sizeRelH>
                     </wp:anchor>
                   </w:drawing>
                 </mc:Choice>
                 <mc:Fallback>
                   <w:pict>
-                    <v:line w14:anchorId="66EF0609" id="Straight Connector 1" o:spid="_x0000_s1026" style="position:absolute;z-index:251658240;visibility:visible;mso-wrap-style:square;mso-wrap-distance-left:9pt;mso-wrap-distance-top:0;mso-wrap-distance-right:9pt;mso-wrap-distance-bottom:0;mso-position-horizontal:absolute;mso-position-horizontal-relative:text;mso-position-vertical:absolute;mso-position-vertical-relative:text" from="28pt,2.3pt" to="175.2pt,2.3pt" o:gfxdata="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" strokecolor="#5b9bd5 [3204]" strokeweight="1pt">
+                    <v:line w14:anchorId="731BAF9B" id="Straight Connector 1" o:spid="_x0000_s1026" style="position:absolute;z-index:251664389;visibility:visible;mso-wrap-style:square;mso-width-percent:0;mso-wrap-distance-left:9pt;mso-wrap-distance-top:0;mso-wrap-distance-right:9pt;mso-wrap-distance-bottom:0;mso-position-horizontal:absolute;mso-position-horizontal-relative:text;mso-position-vertical:absolute;mso-position-vertical-relative:text;mso-width-percent:0;mso-width-relative:margin" from="24.85pt,2.45pt" to="174.6pt,2.45pt" o:gfxdata="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" strokecolor="#5b9bd5 [3204]" strokeweight="1pt">
                       <v:stroke joinstyle="miter"/>
                     </v:line>
                   </w:pict>
@@ -215,22 +235,13 @@
                 <w:iCs/>
                 <w:lang w:val="en-US"/>
               </w:rPr>
-              <w:t>Software &amp; Computer Engineer</w:t>
-            </w:r>
-            <w:r>
-              <w:rPr>
-                <w:i/>
-                <w:iCs/>
-                <w:lang w:val="en-US"/>
-              </w:rPr>
-              <w:t xml:space="preserve"> 2</w:t>
+              <w:t>Software &amp; Computer Engineer 2</w:t>
             </w:r>
           </w:p>
         </w:tc>
         <w:tc>
           <w:tcPr>
-            <w:tcW w:w="3264" w:type="dxa"/>
-            <w:shd w:val="clear" w:color="auto" w:fill="auto"/>
+            <w:tcW w:w="3330" w:type="dxa"/>
           </w:tcPr>
           <w:p>
             <w:pPr>
@@ -241,28 +252,538 @@
               </w:tabs>
               <w:spacing w:after="0" w:line="240" w:lineRule="auto"/>
               <w:ind w:right="180"/>
-              <w:jc w:val="right"/>
-              <w:rPr>
-                <w:rFonts w:asciiTheme="minorHAnsi" w:hAnsiTheme="minorHAnsi" w:cstheme="minorBidi"/>
+              <w:jc w:val="center"/>
+              <w:rPr>
+                <w:b/>
+                <w:bCs/>
+                <w:sz w:val="36"/>
+                <w:szCs w:val="36"/>
                 <w:lang w:val="en-US"/>
               </w:rPr>
             </w:pPr>
-            <w:hyperlink r:id="rId8">
-              <w:r>
-                <w:rPr>
-                  <w:rStyle w:val="Hyperlink"/>
-                </w:rPr>
-                <w:t>github.com/</w:t>
-              </w:r>
-              <w:proofErr w:type="spellStart"/>
-              <w:r>
-                <w:rPr>
-                  <w:rStyle w:val="Hyperlink"/>
-                </w:rPr>
-                <w:t>rorosaurus</w:t>
-              </w:r>
-              <w:proofErr w:type="spellEnd"/>
-            </w:hyperlink>
+            <w:r>
+              <w:rPr>
+                <w:b/>
+                <w:bCs/>
+                <w:noProof/>
+              </w:rPr>
+              <mc:AlternateContent>
+                <mc:Choice Requires="wps">
+                  <w:drawing>
+                    <wp:anchor distT="45720" distB="45720" distL="114300" distR="114300" simplePos="0" relativeHeight="251666437" behindDoc="0" locked="0" layoutInCell="1" allowOverlap="1" wp14:anchorId="1A996D79" wp14:editId="1785CDB2">
+                      <wp:simplePos x="0" y="0"/>
+                      <wp:positionH relativeFrom="column">
+                        <wp:posOffset>-169197</wp:posOffset>
+                      </wp:positionH>
+                      <wp:positionV relativeFrom="paragraph">
+                        <wp:posOffset>3966</wp:posOffset>
+                      </wp:positionV>
+                      <wp:extent cx="1987550" cy="614045"/>
+                      <wp:effectExtent l="0" t="0" r="0" b="0"/>
+                      <wp:wrapNone/>
+                      <wp:docPr id="217" name="Text Box 2"/>
+                      <wp:cNvGraphicFramePr>
+                        <a:graphicFrameLocks xmlns:a="http://schemas.openxmlformats.org/drawingml/2006/main"/>
+                      </wp:cNvGraphicFramePr>
+                      <a:graphic xmlns:a="http://schemas.openxmlformats.org/drawingml/2006/main">
+                        <a:graphicData uri="http://schemas.microsoft.com/office/word/2010/wordprocessingShape">
+                          <wps:wsp>
+                            <wps:cNvSpPr txBox="1">
+                              <a:spLocks noChangeArrowheads="1"/>
+                            </wps:cNvSpPr>
+                            <wps:spPr bwMode="auto">
+                              <a:xfrm>
+                                <a:off x="0" y="0"/>
+                                <a:ext cx="1987550" cy="614045"/>
+                              </a:xfrm>
+                              <a:prstGeom prst="rect">
+                                <a:avLst/>
+                              </a:prstGeom>
+                              <a:noFill/>
+                              <a:ln w="9525">
+                                <a:noFill/>
+                                <a:miter lim="800000"/>
+                                <a:headEnd/>
+                                <a:tailEnd/>
+                              </a:ln>
+                            </wps:spPr>
+                            <wps:txbx>
+                              <w:txbxContent>
+                                <w:tbl>
+                                  <w:tblPr>
+                                    <w:tblW w:w="11300" w:type="dxa"/>
+                                    <w:tblLayout w:type="fixed"/>
+                                    <w:tblLook w:val="04A0" w:firstRow="1" w:lastRow="0" w:firstColumn="1" w:lastColumn="0" w:noHBand="0" w:noVBand="1"/>
+                                  </w:tblPr>
+                                  <w:tblGrid>
+                                    <w:gridCol w:w="360"/>
+                                    <w:gridCol w:w="10940"/>
+                                  </w:tblGrid>
+                                  <w:tr>
+                                    <w:trPr>
+                                      <w:trHeight w:val="709"/>
+                                    </w:trPr>
+                                    <w:tc>
+                                      <w:tcPr>
+                                        <w:tcW w:w="360" w:type="dxa"/>
+                                        <w:shd w:val="clear" w:color="auto" w:fill="auto"/>
+                                      </w:tcPr>
+                                      <w:p>
+                                        <w:pPr>
+                                          <w:pStyle w:val="Header"/>
+                                          <w:tabs>
+                                            <w:tab w:val="left" w:pos="1665"/>
+                                            <w:tab w:val="left" w:pos="3447"/>
+                                          </w:tabs>
+                                          <w:spacing w:after="0" w:line="240" w:lineRule="auto"/>
+                                          <w:rPr>
+                                            <w:rFonts w:ascii="Font Awesome 6 Brands Regular" w:hAnsi="Font Awesome 6 Brands Regular"/>
+                                            <w:sz w:val="6"/>
+                                            <w:szCs w:val="6"/>
+                                            <w:lang w:val="en-US"/>
+                                          </w:rPr>
+                                        </w:pPr>
+                                      </w:p>
+                                      <w:p>
+                                        <w:pPr>
+                                          <w:pStyle w:val="Header"/>
+                                          <w:tabs>
+                                            <w:tab w:val="left" w:pos="1665"/>
+                                            <w:tab w:val="left" w:pos="3447"/>
+                                          </w:tabs>
+                                          <w:spacing w:after="0" w:line="288" w:lineRule="auto"/>
+                                          <w:rPr>
+                                            <w:rFonts w:asciiTheme="minorHAnsi" w:hAnsiTheme="minorHAnsi" w:cstheme="minorBidi"/>
+                                            <w:lang w:val="en-US"/>
+                                          </w:rPr>
+                                        </w:pPr>
+                                        <w:r>
+                                          <w:rPr>
+                                            <w:rFonts w:ascii="Font Awesome 6 Brands Regular" w:hAnsi="Font Awesome 6 Brands Regular"/>
+                                          </w:rPr>
+                                          <w:t></w:t>
+                                        </w:r>
+                                      </w:p>
+                                      <w:p>
+                                        <w:pPr>
+                                          <w:pStyle w:val="Header"/>
+                                          <w:tabs>
+                                            <w:tab w:val="left" w:pos="1665"/>
+                                            <w:tab w:val="left" w:pos="3447"/>
+                                          </w:tabs>
+                                          <w:spacing w:after="0" w:line="288" w:lineRule="auto"/>
+                                        </w:pPr>
+                                        <w:r>
+                                          <w:rPr>
+                                            <w:rFonts w:ascii="Font Awesome 6 Brands Regular" w:hAnsi="Font Awesome 6 Brands Regular"/>
+                                          </w:rPr>
+                                          <w:t></w:t>
+                                        </w:r>
+                                      </w:p>
+                                      <w:p>
+                                        <w:pPr>
+                                          <w:pStyle w:val="Header"/>
+                                          <w:tabs>
+                                            <w:tab w:val="left" w:pos="1665"/>
+                                            <w:tab w:val="left" w:pos="3447"/>
+                                          </w:tabs>
+                                          <w:spacing w:after="0" w:line="288" w:lineRule="auto"/>
+                                          <w:rPr>
+                                            <w:sz w:val="18"/>
+                                            <w:szCs w:val="18"/>
+                                            <w:lang w:val="en-US"/>
+                                          </w:rPr>
+                                        </w:pPr>
+                                        <w:r>
+                                          <w:rPr>
+                                            <w:rFonts w:ascii="Font Awesome 6 Free Solid" w:hAnsi="Font Awesome 6 Free Solid"/>
+                                          </w:rPr>
+                                          <w:t></w:t>
+                                        </w:r>
+                                      </w:p>
+                                    </w:tc>
+                                    <w:tc>
+                                      <w:tcPr>
+                                        <w:tcW w:w="10940" w:type="dxa"/>
+                                      </w:tcPr>
+                                      <w:p>
+                                        <w:pPr>
+                                          <w:pStyle w:val="Header"/>
+                                          <w:tabs>
+                                            <w:tab w:val="left" w:pos="1665"/>
+                                            <w:tab w:val="left" w:pos="3447"/>
+                                          </w:tabs>
+                                          <w:spacing w:after="0" w:line="240" w:lineRule="auto"/>
+                                          <w:rPr>
+                                            <w:sz w:val="4"/>
+                                            <w:szCs w:val="4"/>
+                                          </w:rPr>
+                                        </w:pPr>
+                                      </w:p>
+                                      <w:p>
+                                        <w:pPr>
+                                          <w:pStyle w:val="Header"/>
+                                          <w:tabs>
+                                            <w:tab w:val="left" w:pos="1665"/>
+                                            <w:tab w:val="left" w:pos="3447"/>
+                                          </w:tabs>
+                                          <w:spacing w:after="0" w:line="240" w:lineRule="auto"/>
+                                          <w:rPr>
+                                            <w:rStyle w:val="Hyperlink"/>
+                                            <w:sz w:val="20"/>
+                                            <w:szCs w:val="20"/>
+                                          </w:rPr>
+                                        </w:pPr>
+                                        <w:hyperlink r:id="rId8">
+                                          <w:r>
+                                            <w:rPr>
+                                              <w:rStyle w:val="Hyperlink"/>
+                                              <w:sz w:val="20"/>
+                                              <w:szCs w:val="20"/>
+                                            </w:rPr>
+                                            <w:t>github.com/</w:t>
+                                          </w:r>
+                                          <w:proofErr w:type="spellStart"/>
+                                          <w:r>
+                                            <w:rPr>
+                                              <w:rStyle w:val="Hyperlink"/>
+                                              <w:sz w:val="20"/>
+                                              <w:szCs w:val="20"/>
+                                            </w:rPr>
+                                            <w:t>rorosaurus</w:t>
+                                          </w:r>
+                                          <w:proofErr w:type="spellEnd"/>
+                                        </w:hyperlink>
+                                      </w:p>
+                                      <w:p>
+                                        <w:pPr>
+                                          <w:pStyle w:val="Header"/>
+                                          <w:tabs>
+                                            <w:tab w:val="left" w:pos="1665"/>
+                                            <w:tab w:val="left" w:pos="3447"/>
+                                          </w:tabs>
+                                          <w:spacing w:after="0" w:line="240" w:lineRule="auto"/>
+                                          <w:rPr>
+                                            <w:rStyle w:val="Hyperlink"/>
+                                            <w:sz w:val="20"/>
+                                            <w:szCs w:val="20"/>
+                                            <w:lang w:val="en-US"/>
+                                          </w:rPr>
+                                        </w:pPr>
+                                        <w:hyperlink r:id="rId9">
+                                          <w:r>
+                                            <w:rPr>
+                                              <w:rStyle w:val="Hyperlink"/>
+                                              <w:sz w:val="20"/>
+                                              <w:szCs w:val="20"/>
+                                              <w:lang w:val="en-US"/>
+                                            </w:rPr>
+                                            <w:t>linkedin.com/in/</w:t>
+                                          </w:r>
+                                          <w:proofErr w:type="spellStart"/>
+                                          <w:r>
+                                            <w:rPr>
+                                              <w:rStyle w:val="Hyperlink"/>
+                                              <w:sz w:val="20"/>
+                                              <w:szCs w:val="20"/>
+                                              <w:lang w:val="en-US"/>
+                                            </w:rPr>
+                                            <w:t>roryhayes</w:t>
+                                          </w:r>
+                                          <w:proofErr w:type="spellEnd"/>
+                                        </w:hyperlink>
+                                      </w:p>
+                                      <w:p>
+                                        <w:pPr>
+                                          <w:pStyle w:val="Header"/>
+                                          <w:tabs>
+                                            <w:tab w:val="left" w:pos="1665"/>
+                                            <w:tab w:val="left" w:pos="3447"/>
+                                          </w:tabs>
+                                          <w:spacing w:after="0" w:line="240" w:lineRule="auto"/>
+                                          <w:rPr>
+                                            <w:rFonts w:ascii="Font Awesome 6 Brands Regular" w:hAnsi="Font Awesome 6 Brands Regular"/>
+                                            <w:sz w:val="18"/>
+                                            <w:szCs w:val="18"/>
+                                          </w:rPr>
+                                        </w:pPr>
+                                        <w:hyperlink r:id="rId10" w:history="1">
+                                          <w:r>
+                                            <w:rPr>
+                                              <w:rStyle w:val="Hyperlink"/>
+                                              <w:sz w:val="20"/>
+                                              <w:szCs w:val="20"/>
+                                            </w:rPr>
+                                            <w:t>https://roryhay.es</w:t>
+                                          </w:r>
+                                        </w:hyperlink>
+                                        <w:r>
+                                          <w:rPr>
+                                            <w:rStyle w:val="Hyperlink"/>
+                                            <w:sz w:val="18"/>
+                                            <w:szCs w:val="18"/>
+                                          </w:rPr>
+                                          <w:br/>
+                                        </w:r>
+                                      </w:p>
+                                    </w:tc>
+                                  </w:tr>
+                                </w:tbl>
+                                <w:p/>
+                              </w:txbxContent>
+                            </wps:txbx>
+                            <wps:bodyPr rot="0" vert="horz" wrap="square" lIns="91440" tIns="45720" rIns="91440" bIns="45720" anchor="t" anchorCtr="0">
+                              <a:noAutofit/>
+                            </wps:bodyPr>
+                          </wps:wsp>
+                        </a:graphicData>
+                      </a:graphic>
+                      <wp14:sizeRelH relativeFrom="margin">
+                        <wp14:pctWidth>0</wp14:pctWidth>
+                      </wp14:sizeRelH>
+                      <wp14:sizeRelV relativeFrom="margin">
+                        <wp14:pctHeight>0</wp14:pctHeight>
+                      </wp14:sizeRelV>
+                    </wp:anchor>
+                  </w:drawing>
+                </mc:Choice>
+                <mc:Fallback>
+                  <w:pict>
+                    <v:shapetype w14:anchorId="1A996D79" id="_x0000_t202" coordsize="21600,21600" o:spt="202" path="m,l,21600r21600,l21600,xe">
+                      <v:stroke joinstyle="miter"/>
+                      <v:path gradientshapeok="t" o:connecttype="rect"/>
+                    </v:shapetype>
+                    <v:shape id="Text Box 2" o:spid="_x0000_s1026" type="#_x0000_t202" style="position:absolute;left:0;text-align:left;margin-left:-13.3pt;margin-top:.3pt;width:156.5pt;height:48.35pt;z-index:251666437;visibility:visible;mso-wrap-style:square;mso-width-percent:0;mso-height-percent:0;mso-wrap-distance-left:9pt;mso-wrap-distance-top:3.6pt;mso-wrap-distance-right:9pt;mso-wrap-distance-bottom:3.6pt;mso-position-horizontal:absolute;mso-position-horizontal-relative:text;mso-position-vertical:absolute;mso-position-vertical-relative:text;mso-width-percent:0;mso-height-percent:0;mso-width-relative:margin;mso-height-relative:margin;v-text-anchor:top" o:gfxdata="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" filled="f" stroked="f">
+                      <v:textbox>
+                        <w:txbxContent>
+                          <w:tbl>
+                            <w:tblPr>
+                              <w:tblW w:w="11300" w:type="dxa"/>
+                              <w:tblLayout w:type="fixed"/>
+                              <w:tblLook w:val="04A0" w:firstRow="1" w:lastRow="0" w:firstColumn="1" w:lastColumn="0" w:noHBand="0" w:noVBand="1"/>
+                            </w:tblPr>
+                            <w:tblGrid>
+                              <w:gridCol w:w="360"/>
+                              <w:gridCol w:w="10940"/>
+                            </w:tblGrid>
+                            <w:tr>
+                              <w:trPr>
+                                <w:trHeight w:val="709"/>
+                              </w:trPr>
+                              <w:tc>
+                                <w:tcPr>
+                                  <w:tcW w:w="360" w:type="dxa"/>
+                                  <w:shd w:val="clear" w:color="auto" w:fill="auto"/>
+                                </w:tcPr>
+                                <w:p>
+                                  <w:pPr>
+                                    <w:pStyle w:val="Header"/>
+                                    <w:tabs>
+                                      <w:tab w:val="left" w:pos="1665"/>
+                                      <w:tab w:val="left" w:pos="3447"/>
+                                    </w:tabs>
+                                    <w:spacing w:after="0" w:line="240" w:lineRule="auto"/>
+                                    <w:rPr>
+                                      <w:rFonts w:ascii="Font Awesome 6 Brands Regular" w:hAnsi="Font Awesome 6 Brands Regular"/>
+                                      <w:sz w:val="6"/>
+                                      <w:szCs w:val="6"/>
+                                      <w:lang w:val="en-US"/>
+                                    </w:rPr>
+                                  </w:pPr>
+                                </w:p>
+                                <w:p>
+                                  <w:pPr>
+                                    <w:pStyle w:val="Header"/>
+                                    <w:tabs>
+                                      <w:tab w:val="left" w:pos="1665"/>
+                                      <w:tab w:val="left" w:pos="3447"/>
+                                    </w:tabs>
+                                    <w:spacing w:after="0" w:line="288" w:lineRule="auto"/>
+                                    <w:rPr>
+                                      <w:rFonts w:asciiTheme="minorHAnsi" w:hAnsiTheme="minorHAnsi" w:cstheme="minorBidi"/>
+                                      <w:lang w:val="en-US"/>
+                                    </w:rPr>
+                                  </w:pPr>
+                                  <w:r>
+                                    <w:rPr>
+                                      <w:rFonts w:ascii="Font Awesome 6 Brands Regular" w:hAnsi="Font Awesome 6 Brands Regular"/>
+                                    </w:rPr>
+                                    <w:t></w:t>
+                                  </w:r>
+                                </w:p>
+                                <w:p>
+                                  <w:pPr>
+                                    <w:pStyle w:val="Header"/>
+                                    <w:tabs>
+                                      <w:tab w:val="left" w:pos="1665"/>
+                                      <w:tab w:val="left" w:pos="3447"/>
+                                    </w:tabs>
+                                    <w:spacing w:after="0" w:line="288" w:lineRule="auto"/>
+                                  </w:pPr>
+                                  <w:r>
+                                    <w:rPr>
+                                      <w:rFonts w:ascii="Font Awesome 6 Brands Regular" w:hAnsi="Font Awesome 6 Brands Regular"/>
+                                    </w:rPr>
+                                    <w:t></w:t>
+                                  </w:r>
+                                </w:p>
+                                <w:p>
+                                  <w:pPr>
+                                    <w:pStyle w:val="Header"/>
+                                    <w:tabs>
+                                      <w:tab w:val="left" w:pos="1665"/>
+                                      <w:tab w:val="left" w:pos="3447"/>
+                                    </w:tabs>
+                                    <w:spacing w:after="0" w:line="288" w:lineRule="auto"/>
+                                    <w:rPr>
+                                      <w:sz w:val="18"/>
+                                      <w:szCs w:val="18"/>
+                                      <w:lang w:val="en-US"/>
+                                    </w:rPr>
+                                  </w:pPr>
+                                  <w:r>
+                                    <w:rPr>
+                                      <w:rFonts w:ascii="Font Awesome 6 Free Solid" w:hAnsi="Font Awesome 6 Free Solid"/>
+                                    </w:rPr>
+                                    <w:t></w:t>
+                                  </w:r>
+                                </w:p>
+                              </w:tc>
+                              <w:tc>
+                                <w:tcPr>
+                                  <w:tcW w:w="10940" w:type="dxa"/>
+                                </w:tcPr>
+                                <w:p>
+                                  <w:pPr>
+                                    <w:pStyle w:val="Header"/>
+                                    <w:tabs>
+                                      <w:tab w:val="left" w:pos="1665"/>
+                                      <w:tab w:val="left" w:pos="3447"/>
+                                    </w:tabs>
+                                    <w:spacing w:after="0" w:line="240" w:lineRule="auto"/>
+                                    <w:rPr>
+                                      <w:sz w:val="4"/>
+                                      <w:szCs w:val="4"/>
+                                    </w:rPr>
+                                  </w:pPr>
+                                </w:p>
+                                <w:p>
+                                  <w:pPr>
+                                    <w:pStyle w:val="Header"/>
+                                    <w:tabs>
+                                      <w:tab w:val="left" w:pos="1665"/>
+                                      <w:tab w:val="left" w:pos="3447"/>
+                                    </w:tabs>
+                                    <w:spacing w:after="0" w:line="240" w:lineRule="auto"/>
+                                    <w:rPr>
+                                      <w:rStyle w:val="Hyperlink"/>
+                                      <w:sz w:val="20"/>
+                                      <w:szCs w:val="20"/>
+                                    </w:rPr>
+                                  </w:pPr>
+                                  <w:hyperlink r:id="rId11">
+                                    <w:r>
+                                      <w:rPr>
+                                        <w:rStyle w:val="Hyperlink"/>
+                                        <w:sz w:val="20"/>
+                                        <w:szCs w:val="20"/>
+                                      </w:rPr>
+                                      <w:t>github.com/</w:t>
+                                    </w:r>
+                                    <w:proofErr w:type="spellStart"/>
+                                    <w:r>
+                                      <w:rPr>
+                                        <w:rStyle w:val="Hyperlink"/>
+                                        <w:sz w:val="20"/>
+                                        <w:szCs w:val="20"/>
+                                      </w:rPr>
+                                      <w:t>rorosaurus</w:t>
+                                    </w:r>
+                                    <w:proofErr w:type="spellEnd"/>
+                                  </w:hyperlink>
+                                </w:p>
+                                <w:p>
+                                  <w:pPr>
+                                    <w:pStyle w:val="Header"/>
+                                    <w:tabs>
+                                      <w:tab w:val="left" w:pos="1665"/>
+                                      <w:tab w:val="left" w:pos="3447"/>
+                                    </w:tabs>
+                                    <w:spacing w:after="0" w:line="240" w:lineRule="auto"/>
+                                    <w:rPr>
+                                      <w:rStyle w:val="Hyperlink"/>
+                                      <w:sz w:val="20"/>
+                                      <w:szCs w:val="20"/>
+                                      <w:lang w:val="en-US"/>
+                                    </w:rPr>
+                                  </w:pPr>
+                                  <w:hyperlink r:id="rId12">
+                                    <w:r>
+                                      <w:rPr>
+                                        <w:rStyle w:val="Hyperlink"/>
+                                        <w:sz w:val="20"/>
+                                        <w:szCs w:val="20"/>
+                                        <w:lang w:val="en-US"/>
+                                      </w:rPr>
+                                      <w:t>linkedin.com/in/</w:t>
+                                    </w:r>
+                                    <w:proofErr w:type="spellStart"/>
+                                    <w:r>
+                                      <w:rPr>
+                                        <w:rStyle w:val="Hyperlink"/>
+                                        <w:sz w:val="20"/>
+                                        <w:szCs w:val="20"/>
+                                        <w:lang w:val="en-US"/>
+                                      </w:rPr>
+                                      <w:t>roryhayes</w:t>
+                                    </w:r>
+                                    <w:proofErr w:type="spellEnd"/>
+                                  </w:hyperlink>
+                                </w:p>
+                                <w:p>
+                                  <w:pPr>
+                                    <w:pStyle w:val="Header"/>
+                                    <w:tabs>
+                                      <w:tab w:val="left" w:pos="1665"/>
+                                      <w:tab w:val="left" w:pos="3447"/>
+                                    </w:tabs>
+                                    <w:spacing w:after="0" w:line="240" w:lineRule="auto"/>
+                                    <w:rPr>
+                                      <w:rFonts w:ascii="Font Awesome 6 Brands Regular" w:hAnsi="Font Awesome 6 Brands Regular"/>
+                                      <w:sz w:val="18"/>
+                                      <w:szCs w:val="18"/>
+                                    </w:rPr>
+                                  </w:pPr>
+                                  <w:hyperlink r:id="rId13" w:history="1">
+                                    <w:r>
+                                      <w:rPr>
+                                        <w:rStyle w:val="Hyperlink"/>
+                                        <w:sz w:val="20"/>
+                                        <w:szCs w:val="20"/>
+                                      </w:rPr>
+                                      <w:t>https://roryhay.es</w:t>
+                                    </w:r>
+                                  </w:hyperlink>
+                                  <w:r>
+                                    <w:rPr>
+                                      <w:rStyle w:val="Hyperlink"/>
+                                      <w:sz w:val="18"/>
+                                      <w:szCs w:val="18"/>
+                                    </w:rPr>
+                                    <w:br/>
+                                  </w:r>
+                                </w:p>
+                              </w:tc>
+                            </w:tr>
+                          </w:tbl>
+                          <w:p/>
+                        </w:txbxContent>
+                      </v:textbox>
+                    </v:shape>
+                  </w:pict>
+                </mc:Fallback>
+              </mc:AlternateContent>
+            </w:r>
           </w:p>
         </w:tc>
       </w:tr>
@@ -296,6 +817,9 @@
         <w:gridCol w:w="4380"/>
       </w:tblGrid>
       <w:tr>
+        <w:trPr>
+          <w:trHeight w:val="300"/>
+        </w:trPr>
         <w:tc>
           <w:tcPr>
             <w:tcW w:w="6420" w:type="dxa"/>
@@ -317,7 +841,7 @@
               <mc:AlternateContent>
                 <mc:Choice Requires="wps">
                   <w:drawing>
-                    <wp:anchor distT="0" distB="0" distL="114300" distR="114300" simplePos="0" relativeHeight="251660290" behindDoc="0" locked="0" layoutInCell="1" allowOverlap="1" wp14:anchorId="77204D7D" wp14:editId="1F2D605C">
+                    <wp:anchor distT="0" distB="0" distL="114300" distR="114300" simplePos="0" relativeHeight="251658243" behindDoc="0" locked="0" layoutInCell="1" allowOverlap="1" wp14:anchorId="77204D7D" wp14:editId="1F2D605C">
                       <wp:simplePos x="0" y="0"/>
                       <wp:positionH relativeFrom="column">
                         <wp:posOffset>3513616</wp:posOffset>
@@ -428,6 +952,9 @@
         </w:tc>
       </w:tr>
       <w:tr>
+        <w:trPr>
+          <w:trHeight w:val="300"/>
+        </w:trPr>
         <w:tc>
           <w:tcPr>
             <w:tcW w:w="10800" w:type="dxa"/>
@@ -658,7 +1185,7 @@
               <mc:AlternateContent>
                 <mc:Choice Requires="wps">
                   <w:drawing>
-                    <wp:anchor distT="0" distB="0" distL="114300" distR="114300" simplePos="0" relativeHeight="251661314" behindDoc="0" locked="0" layoutInCell="1" allowOverlap="1" wp14:anchorId="1659D44D" wp14:editId="79B402B1">
+                    <wp:anchor distT="0" distB="0" distL="114300" distR="114300" simplePos="0" relativeHeight="251658244" behindDoc="0" locked="0" layoutInCell="1" allowOverlap="1" wp14:anchorId="1659D44D" wp14:editId="79B402B1">
                       <wp:simplePos x="0" y="0"/>
                       <wp:positionH relativeFrom="column">
                         <wp:posOffset>127954</wp:posOffset>
@@ -1131,7 +1658,7 @@
               <mc:AlternateContent>
                 <mc:Choice Requires="wps">
                   <w:drawing>
-                    <wp:anchor distT="0" distB="0" distL="114300" distR="114300" simplePos="0" relativeHeight="251662338" behindDoc="0" locked="0" layoutInCell="1" allowOverlap="1" wp14:anchorId="37B135AA" wp14:editId="27B6723F">
+                    <wp:anchor distT="0" distB="0" distL="114300" distR="114300" simplePos="0" relativeHeight="251658245" behindDoc="0" locked="0" layoutInCell="1" allowOverlap="1" wp14:anchorId="37B135AA" wp14:editId="27B6723F">
                       <wp:simplePos x="0" y="0"/>
                       <wp:positionH relativeFrom="column">
                         <wp:posOffset>129313</wp:posOffset>
@@ -1758,13 +2285,7 @@
               <w:t xml:space="preserve">Maker Garage </w:t>
             </w:r>
             <w:r>
-              <w:t>(</w:t>
-            </w:r>
-            <w:r>
-              <w:t>Drones</w:t>
-            </w:r>
-            <w:r>
-              <w:t>)</w:t>
+              <w:t>(Drones)</w:t>
             </w:r>
             <w:r>
               <w:br/>
@@ -1798,13 +2319,7 @@
               <w:ind w:left="300" w:right="180"/>
             </w:pPr>
             <w:r>
-              <w:t>2016 Hackathon project (AR) awarded by Senior</w:t>
-            </w:r>
-            <w:r>
-              <w:t xml:space="preserve"> </w:t>
-            </w:r>
-            <w:r>
-              <w:t>Leadership and demoed to U.S. DoD.</w:t>
+              <w:t>2016 Hackathon project (AR) awarded by Senior Leadership and demoed to U.S. DoD.</w:t>
             </w:r>
           </w:p>
         </w:tc>
@@ -1939,13 +2454,7 @@
               <w:t>Internship at Electric Coop</w:t>
             </w:r>
             <w:r>
-              <w:t xml:space="preserve">, working on </w:t>
-            </w:r>
-            <w:r>
-              <w:t>Smart Meter</w:t>
-            </w:r>
-            <w:r>
-              <w:t xml:space="preserve"> dashboards + predictions.</w:t>
+              <w:t>, working on Smart Meter dashboards + predictions.</w:t>
             </w:r>
           </w:p>
           <w:p>
@@ -2032,10 +2541,29 @@
         <w:lastRenderedPageBreak/>
         <w:t>This page left blank.</w:t>
       </w:r>
+      <w:r>
+        <w:t xml:space="preserve"> </w:t>
+      </w:r>
+      <w:r>
+        <w:rPr>
+          <w:rFonts w:ascii="Font Awesome 6 Free Solid" w:hAnsi="Font Awesome 6 Free Solid"/>
+          <w:sz w:val="18"/>
+          <w:szCs w:val="18"/>
+        </w:rPr>
+        <w:t></w:t>
+      </w:r>
+      <w:r>
+        <w:rPr>
+          <w:rFonts w:ascii="Font Awesome 6 Free Solid" w:hAnsi="Font Awesome 6 Free Solid"/>
+          <w:sz w:val="18"/>
+          <w:szCs w:val="18"/>
+        </w:rPr>
+        <w:t></w:t>
+      </w:r>
     </w:p>
     <w:sectPr>
-      <w:headerReference w:type="default" r:id="rId9"/>
-      <w:footerReference w:type="default" r:id="rId10"/>
+      <w:headerReference w:type="default" r:id="rId14"/>
+      <w:footerReference w:type="default" r:id="rId15"/>
       <w:pgSz w:w="12240" w:h="15840"/>
       <w:pgMar w:top="288" w:right="720" w:bottom="288" w:left="720" w:header="720" w:footer="0" w:gutter="0"/>
       <w:cols w:space="720"/>
@@ -2152,7 +2680,7 @@
 <w:numbering xmlns:wpc="http://schemas.microsoft.com/office/word/2010/wordprocessingCanvas" xmlns:cx="http://schemas.microsoft.com/office/drawing/2014/chartex" xmlns:cx1="http://schemas.microsoft.com/office/drawing/2015/9/8/chartex" xmlns:cx2="http://schemas.microsoft.com/office/drawing/2015/10/21/chartex" xmlns:cx3="http://schemas.microsoft.com/office/drawing/2016/5/9/chartex" xmlns:cx4="http://schemas.microsoft.com/office/drawing/2016/5/10/chartex" xmlns:cx5="http://schemas.microsoft.com/office/drawing/2016/5/11/chartex" xmlns:cx6="http://schemas.microsoft.com/office/drawing/2016/5/12/chartex" xmlns:cx7="http://schemas.microsoft.com/office/drawing/2016/5/13/chartex" xmlns:cx8="http://schemas.microsoft.com/office/drawing/2016/5/14/chartex" xmlns:mc="http://schemas.openxmlformats.org/markup-compatibility/2006" xmlns:aink="http://schemas.microsoft.com/office/drawing/2016/ink" xmlns:am3d="http://schemas.microsoft.com/office/drawing/2017/model3d" xmlns:o="urn:schemas-microsoft-com:office:office" xmlns:oel="http://schemas.microsoft.com/office/2019/extlst" xmlns:r="http://schemas.openxmlformats.org/officeDocument/2006/relationships" xmlns:m="http://schemas.openxmlformats.org/officeDocument/2006/math" xmlns:v="urn:schemas-microsoft-com:vml" xmlns:wp14="http://schemas.microsoft.com/office/word/2010/wordprocessingDrawing" xmlns:wp="http://schemas.openxmlformats.org/drawingml/2006/wordprocessingDrawing" xmlns:w10="urn:schemas-microsoft-com:office:word" xmlns:w="http://schemas.openxmlformats.org/wordprocessingml/2006/main" xmlns:w14="http://schemas.microsoft.com/office/word/2010/wordml" xmlns:w15="http://schemas.microsoft.com/office/word/2012/wordml" xmlns:w16cex="http://schemas.microsoft.com/office/word/2018/wordml/cex" xmlns:w16cid="http://schemas.microsoft.com/office/word/2016/wordml/cid" xmlns:w16="http://schemas.microsoft.com/office/word/2018/wordml" xmlns:w16sdtdh="http://schemas.microsoft.com/office/word/2020/wordml/sdtdatahash" xmlns:w16se="http://schemas.microsoft.com/office/word/2015/wordml/symex" xmlns:wpg="http://schemas.microsoft.com/office/word/2010/wordprocessingGroup" xmlns:wpi="http://schemas.microsoft.com/office/word/2010/wordprocessingInk" xmlns:wne="http://schemas.microsoft.com/office/word/2006/wordml" xmlns:wps="http://schemas.microsoft.com/office/word/2010/wordprocessingShape" mc:Ignorable="w14 w15 w16se w16cid w16 w16cex w16sdtdh wp14">
   <w:numPicBullet w:numPicBulletId="0">
     <w:pict>
-      <v:rect id="_x0000_i1041" style="width:0;height:1.5pt" o:hralign="center" o:bullet="t" o:hrstd="t" o:hr="t" fillcolor="#a0a0a0" stroked="f"/>
+      <v:rect id="_x0000_i1026" style="width:0;height:1.5pt" o:hralign="center" o:bullet="t" o:hrstd="t" o:hr="t" fillcolor="#a0a0a0" stroked="f"/>
     </w:pict>
   </w:numPicBullet>
   <w:abstractNum w:abstractNumId="0" w15:restartNumberingAfterBreak="0">

</xml_diff>